<commit_message>
get data from source and transform text file invoice data
</commit_message>
<xml_diff>
--- a/Power BI/power BI.docx
+++ b/Power BI/power BI.docx
@@ -32,36 +32,36 @@
       <w:r>
         <w:rPr>
           <w:rFonts w:ascii="Nunito" w:hAnsi="Nunito" w:cs="Segoe UI"/>
+          <w:color w:val="0000FF"/>
+          <w:szCs w:val="24"/>
+        </w:rPr>
+        <w:t>Power BI</w:t>
+      </w:r>
+      <w:r>
+        <w:rPr>
+          <w:rFonts w:ascii="Nunito" w:hAnsi="Nunito" w:cs="Segoe UI"/>
           <w:color w:val="1F497D" w:themeColor="text2"/>
           <w:szCs w:val="24"/>
         </w:rPr>
-        <w:t>Power BI:</w:t>
-      </w:r>
-    </w:p>
-    <w:p>
-      <w:pPr>
-        <w:spacing w:line="240" w:lineRule="auto"/>
-        <w:rPr>
-          <w:rFonts w:ascii="Nunito" w:hAnsi="Nunito" w:cs="Segoe UI"/>
-          <w:color w:val="000000" w:themeColor="text1"/>
-          <w:szCs w:val="24"/>
-        </w:rPr>
-      </w:pPr>
-      <w:r>
-        <w:rPr>
-          <w:rFonts w:ascii="Nunito" w:hAnsi="Nunito" w:cs="Segoe UI"/>
-          <w:color w:val="000000" w:themeColor="text1"/>
-          <w:szCs w:val="24"/>
-        </w:rPr>
-        <w:t>Power BI I</w:t>
-      </w:r>
-      <w:r>
-        <w:rPr>
-          <w:rFonts w:ascii="Nunito" w:hAnsi="Nunito" w:cs="Segoe UI"/>
-          <w:color w:val="000000" w:themeColor="text1"/>
-          <w:szCs w:val="24"/>
-        </w:rPr>
-        <w:t>s an industry leading Microsoft BI tool that essentially functions to provide insights into your data insights that can then be used to shape your business decision making. The B</w:t>
+        <w:t>:</w:t>
+      </w:r>
+    </w:p>
+    <w:p>
+      <w:pPr>
+        <w:spacing w:line="240" w:lineRule="auto"/>
+        <w:rPr>
+          <w:rFonts w:ascii="Nunito" w:hAnsi="Nunito" w:cs="Segoe UI"/>
+          <w:color w:val="000000" w:themeColor="text1"/>
+          <w:szCs w:val="24"/>
+        </w:rPr>
+      </w:pPr>
+      <w:r>
+        <w:rPr>
+          <w:rFonts w:ascii="Nunito" w:hAnsi="Nunito" w:cs="Segoe UI"/>
+          <w:color w:val="000000" w:themeColor="text1"/>
+          <w:szCs w:val="24"/>
+        </w:rPr>
+        <w:t>Power BI Is an industry leading Microsoft BI tool that essentially functions to provide insights into your data insights that can then be used to shape your business decision making. The B</w:t>
       </w:r>
       <w:r>
         <w:rPr>
@@ -105,10 +105,1708 @@
           <w:szCs w:val="24"/>
         </w:rPr>
       </w:pPr>
+      <w:r>
+        <w:rPr>
+          <w:rFonts w:ascii="Nunito" w:hAnsi="Nunito" w:cs="Segoe UI"/>
+          <w:color w:val="000000" w:themeColor="text1"/>
+          <w:szCs w:val="24"/>
+        </w:rPr>
+        <w:t>The Power BI Main Components:</w:t>
+      </w:r>
+    </w:p>
+    <w:p>
+      <w:pPr>
+        <w:spacing w:line="240" w:lineRule="auto"/>
+        <w:rPr>
+          <w:rFonts w:ascii="Nunito" w:hAnsi="Nunito" w:cs="Segoe UI"/>
+          <w:color w:val="000000" w:themeColor="text1"/>
+          <w:szCs w:val="24"/>
+        </w:rPr>
+      </w:pPr>
+      <w:r>
+        <w:rPr>
+          <w:rFonts w:ascii="Nunito" w:hAnsi="Nunito" w:cs="Segoe UI"/>
+          <w:color w:val="000000" w:themeColor="text1"/>
+          <w:szCs w:val="24"/>
+        </w:rPr>
+        <w:t>Power BI is made up of three main components:</w:t>
+      </w:r>
+    </w:p>
+    <w:p>
+      <w:pPr>
+        <w:pStyle w:val="ListParagraph"/>
+        <w:numPr>
+          <w:ilvl w:val="0"/>
+          <w:numId w:val="21"/>
+        </w:numPr>
+        <w:spacing w:line="240" w:lineRule="auto"/>
+        <w:rPr>
+          <w:rFonts w:ascii="Nunito" w:hAnsi="Nunito" w:cs="Segoe UI"/>
+          <w:color w:val="000000" w:themeColor="text1"/>
+          <w:szCs w:val="24"/>
+        </w:rPr>
+      </w:pPr>
+      <w:r>
+        <w:rPr>
+          <w:rFonts w:ascii="Nunito" w:hAnsi="Nunito" w:cs="Segoe UI"/>
+          <w:color w:val="000000" w:themeColor="text1"/>
+          <w:szCs w:val="24"/>
+        </w:rPr>
+        <w:t>The Report View</w:t>
+      </w:r>
+    </w:p>
+    <w:p>
+      <w:pPr>
+        <w:pStyle w:val="ListParagraph"/>
+        <w:numPr>
+          <w:ilvl w:val="0"/>
+          <w:numId w:val="21"/>
+        </w:numPr>
+        <w:spacing w:line="240" w:lineRule="auto"/>
+        <w:rPr>
+          <w:rFonts w:ascii="Nunito" w:hAnsi="Nunito" w:cs="Segoe UI"/>
+          <w:color w:val="000000" w:themeColor="text1"/>
+          <w:szCs w:val="24"/>
+        </w:rPr>
+      </w:pPr>
+      <w:r>
+        <w:rPr>
+          <w:rFonts w:ascii="Nunito" w:hAnsi="Nunito" w:cs="Segoe UI"/>
+          <w:color w:val="000000" w:themeColor="text1"/>
+          <w:szCs w:val="24"/>
+        </w:rPr>
+        <w:t>The Data View</w:t>
+      </w:r>
+    </w:p>
+    <w:p>
+      <w:pPr>
+        <w:pStyle w:val="ListParagraph"/>
+        <w:numPr>
+          <w:ilvl w:val="0"/>
+          <w:numId w:val="21"/>
+        </w:numPr>
+        <w:spacing w:line="240" w:lineRule="auto"/>
+        <w:rPr>
+          <w:rFonts w:ascii="Nunito" w:hAnsi="Nunito" w:cs="Segoe UI"/>
+          <w:color w:val="000000" w:themeColor="text1"/>
+          <w:szCs w:val="24"/>
+        </w:rPr>
+      </w:pPr>
+      <w:r>
+        <w:rPr>
+          <w:rFonts w:ascii="Nunito" w:hAnsi="Nunito" w:cs="Segoe UI"/>
+          <w:color w:val="000000" w:themeColor="text1"/>
+          <w:szCs w:val="24"/>
+        </w:rPr>
+        <w:t>The Model View</w:t>
+      </w:r>
+    </w:p>
+    <w:p>
+      <w:pPr>
+        <w:spacing w:line="240" w:lineRule="auto"/>
+        <w:rPr>
+          <w:rFonts w:ascii="Nunito" w:hAnsi="Nunito" w:cs="Segoe UI"/>
+          <w:color w:val="000000" w:themeColor="text1"/>
+          <w:szCs w:val="24"/>
+        </w:rPr>
+      </w:pPr>
+      <w:r>
+        <w:rPr>
+          <w:rFonts w:ascii="Nunito" w:hAnsi="Nunito" w:cs="Segoe UI"/>
+          <w:color w:val="000000" w:themeColor="text1"/>
+          <w:szCs w:val="24"/>
+        </w:rPr>
+        <w:drawing>
+          <wp:inline distT="0" distB="0" distL="0" distR="0" wp14:anchorId="18853120" wp14:editId="48BA6354">
+            <wp:extent cx="2219635" cy="1362265"/>
+            <wp:effectExtent l="0" t="0" r="9525" b="9525"/>
+            <wp:docPr id="1" name="Picture 1"/>
+            <wp:cNvGraphicFramePr>
+              <a:graphicFrameLocks xmlns:a="http://schemas.openxmlformats.org/drawingml/2006/main" noChangeAspect="1"/>
+            </wp:cNvGraphicFramePr>
+            <a:graphic xmlns:a="http://schemas.openxmlformats.org/drawingml/2006/main">
+              <a:graphicData uri="http://schemas.openxmlformats.org/drawingml/2006/picture">
+                <pic:pic xmlns:pic="http://schemas.openxmlformats.org/drawingml/2006/picture">
+                  <pic:nvPicPr>
+                    <pic:cNvPr id="1" name=""/>
+                    <pic:cNvPicPr/>
+                  </pic:nvPicPr>
+                  <pic:blipFill>
+                    <a:blip r:embed="rId9"/>
+                    <a:stretch>
+                      <a:fillRect/>
+                    </a:stretch>
+                  </pic:blipFill>
+                  <pic:spPr>
+                    <a:xfrm>
+                      <a:off x="0" y="0"/>
+                      <a:ext cx="2219635" cy="1362265"/>
+                    </a:xfrm>
+                    <a:prstGeom prst="rect">
+                      <a:avLst/>
+                    </a:prstGeom>
+                  </pic:spPr>
+                </pic:pic>
+              </a:graphicData>
+            </a:graphic>
+          </wp:inline>
+        </w:drawing>
+      </w:r>
+    </w:p>
+    <w:p>
+      <w:pPr>
+        <w:spacing w:line="240" w:lineRule="auto"/>
+        <w:rPr>
+          <w:rFonts w:ascii="Nunito" w:hAnsi="Nunito" w:cs="Segoe UI"/>
+          <w:color w:val="000000" w:themeColor="text1"/>
+          <w:szCs w:val="24"/>
+        </w:rPr>
+      </w:pPr>
+      <w:r>
+        <w:rPr>
+          <w:rFonts w:ascii="Nunito" w:hAnsi="Nunito" w:cs="Segoe UI"/>
+          <w:color w:val="000000" w:themeColor="text1"/>
+          <w:szCs w:val="24"/>
+        </w:rPr>
+        <w:t>The data view displays tables of acquired data form sources like:</w:t>
+      </w:r>
+    </w:p>
+    <w:p>
+      <w:pPr>
+        <w:spacing w:line="240" w:lineRule="auto"/>
+        <w:rPr>
+          <w:rFonts w:ascii="Nunito" w:hAnsi="Nunito" w:cs="Segoe UI"/>
+          <w:color w:val="000000" w:themeColor="text1"/>
+          <w:szCs w:val="24"/>
+        </w:rPr>
+      </w:pPr>
+      <w:r>
+        <w:rPr>
+          <w:noProof/>
+        </w:rPr>
+        <w:drawing>
+          <wp:inline distT="0" distB="0" distL="0" distR="0" wp14:anchorId="511D32F4" wp14:editId="0C0FDD2B">
+            <wp:extent cx="6189345" cy="2320290"/>
+            <wp:effectExtent l="0" t="0" r="0" b="0"/>
+            <wp:docPr id="2" name="Picture 2"/>
+            <wp:cNvGraphicFramePr>
+              <a:graphicFrameLocks xmlns:a="http://schemas.openxmlformats.org/drawingml/2006/main" noChangeAspect="1"/>
+            </wp:cNvGraphicFramePr>
+            <a:graphic xmlns:a="http://schemas.openxmlformats.org/drawingml/2006/main">
+              <a:graphicData uri="http://schemas.openxmlformats.org/drawingml/2006/picture">
+                <pic:pic xmlns:pic="http://schemas.openxmlformats.org/drawingml/2006/picture">
+                  <pic:nvPicPr>
+                    <pic:cNvPr id="0" name="Picture 1"/>
+                    <pic:cNvPicPr>
+                      <a:picLocks noChangeAspect="1" noChangeArrowheads="1"/>
+                    </pic:cNvPicPr>
+                  </pic:nvPicPr>
+                  <pic:blipFill>
+                    <a:blip r:embed="rId10">
+                      <a:extLst>
+                        <a:ext uri="{28A0092B-C50C-407E-A947-70E740481C1C}">
+                          <a14:useLocalDpi xmlns:a14="http://schemas.microsoft.com/office/drawing/2010/main" val="0"/>
+                        </a:ext>
+                      </a:extLst>
+                    </a:blip>
+                    <a:srcRect/>
+                    <a:stretch>
+                      <a:fillRect/>
+                    </a:stretch>
+                  </pic:blipFill>
+                  <pic:spPr bwMode="auto">
+                    <a:xfrm>
+                      <a:off x="0" y="0"/>
+                      <a:ext cx="6189345" cy="2320290"/>
+                    </a:xfrm>
+                    <a:prstGeom prst="rect">
+                      <a:avLst/>
+                    </a:prstGeom>
+                    <a:noFill/>
+                    <a:ln>
+                      <a:noFill/>
+                    </a:ln>
+                  </pic:spPr>
+                </pic:pic>
+              </a:graphicData>
+            </a:graphic>
+          </wp:inline>
+        </w:drawing>
+      </w:r>
+    </w:p>
+    <w:p>
+      <w:pPr>
+        <w:spacing w:line="240" w:lineRule="auto"/>
+        <w:rPr>
+          <w:rFonts w:ascii="Nunito" w:hAnsi="Nunito" w:cs="Segoe UI"/>
+          <w:color w:val="000000" w:themeColor="text1"/>
+          <w:szCs w:val="24"/>
+        </w:rPr>
+      </w:pPr>
+      <w:r>
+        <w:rPr>
+          <w:rFonts w:ascii="Nunito" w:hAnsi="Nunito" w:cs="Segoe UI"/>
+          <w:color w:val="000000" w:themeColor="text1"/>
+          <w:szCs w:val="24"/>
+        </w:rPr>
+        <w:t>The model view displays the tables from the data view in a bird’s eye view shown relationships connectors between the tables.</w:t>
+      </w:r>
+    </w:p>
+    <w:p>
+      <w:pPr>
+        <w:spacing w:line="240" w:lineRule="auto"/>
+        <w:rPr>
+          <w:rFonts w:ascii="Nunito" w:hAnsi="Nunito" w:cs="Segoe UI"/>
+          <w:color w:val="000000" w:themeColor="text1"/>
+          <w:szCs w:val="24"/>
+        </w:rPr>
+      </w:pPr>
+    </w:p>
+    <w:p>
+      <w:pPr>
+        <w:spacing w:line="240" w:lineRule="auto"/>
+        <w:rPr>
+          <w:rFonts w:ascii="Nunito" w:hAnsi="Nunito" w:cs="Segoe UI"/>
+          <w:color w:val="000000" w:themeColor="text1"/>
+          <w:szCs w:val="24"/>
+        </w:rPr>
+      </w:pPr>
+    </w:p>
+    <w:p>
+      <w:pPr>
+        <w:spacing w:line="240" w:lineRule="auto"/>
+        <w:rPr>
+          <w:rFonts w:ascii="Nunito" w:hAnsi="Nunito" w:cs="Segoe UI"/>
+          <w:color w:val="000000" w:themeColor="text1"/>
+          <w:szCs w:val="24"/>
+        </w:rPr>
+      </w:pPr>
+      <w:r>
+        <w:rPr>
+          <w:noProof/>
+        </w:rPr>
+        <w:lastRenderedPageBreak/>
+        <w:drawing>
+          <wp:inline distT="0" distB="0" distL="0" distR="0" wp14:anchorId="0028EE58" wp14:editId="4614C946">
+            <wp:extent cx="4251960" cy="2468641"/>
+            <wp:effectExtent l="0" t="0" r="0" b="0"/>
+            <wp:docPr id="3" name="Picture 3"/>
+            <wp:cNvGraphicFramePr>
+              <a:graphicFrameLocks xmlns:a="http://schemas.openxmlformats.org/drawingml/2006/main" noChangeAspect="1"/>
+            </wp:cNvGraphicFramePr>
+            <a:graphic xmlns:a="http://schemas.openxmlformats.org/drawingml/2006/main">
+              <a:graphicData uri="http://schemas.openxmlformats.org/drawingml/2006/picture">
+                <pic:pic xmlns:pic="http://schemas.openxmlformats.org/drawingml/2006/picture">
+                  <pic:nvPicPr>
+                    <pic:cNvPr id="0" name="Picture 3"/>
+                    <pic:cNvPicPr>
+                      <a:picLocks noChangeAspect="1" noChangeArrowheads="1"/>
+                    </pic:cNvPicPr>
+                  </pic:nvPicPr>
+                  <pic:blipFill>
+                    <a:blip r:embed="rId11">
+                      <a:extLst>
+                        <a:ext uri="{28A0092B-C50C-407E-A947-70E740481C1C}">
+                          <a14:useLocalDpi xmlns:a14="http://schemas.microsoft.com/office/drawing/2010/main" val="0"/>
+                        </a:ext>
+                      </a:extLst>
+                    </a:blip>
+                    <a:srcRect/>
+                    <a:stretch>
+                      <a:fillRect/>
+                    </a:stretch>
+                  </pic:blipFill>
+                  <pic:spPr bwMode="auto">
+                    <a:xfrm>
+                      <a:off x="0" y="0"/>
+                      <a:ext cx="4260594" cy="2473654"/>
+                    </a:xfrm>
+                    <a:prstGeom prst="rect">
+                      <a:avLst/>
+                    </a:prstGeom>
+                    <a:noFill/>
+                    <a:ln>
+                      <a:noFill/>
+                    </a:ln>
+                  </pic:spPr>
+                </pic:pic>
+              </a:graphicData>
+            </a:graphic>
+          </wp:inline>
+        </w:drawing>
+      </w:r>
+    </w:p>
+    <w:p>
+      <w:pPr>
+        <w:spacing w:line="240" w:lineRule="auto"/>
+        <w:rPr>
+          <w:rFonts w:ascii="Nunito" w:hAnsi="Nunito" w:cs="Segoe UI"/>
+          <w:color w:val="000000" w:themeColor="text1"/>
+          <w:szCs w:val="24"/>
+        </w:rPr>
+      </w:pPr>
+      <w:r>
+        <w:rPr>
+          <w:rFonts w:ascii="Nunito" w:hAnsi="Nunito" w:cs="Segoe UI"/>
+          <w:color w:val="000000" w:themeColor="text1"/>
+          <w:szCs w:val="24"/>
+        </w:rPr>
+        <w:t>The Report view is where all visualizations are presented</w:t>
+      </w:r>
+    </w:p>
+    <w:p>
+      <w:pPr>
+        <w:spacing w:line="240" w:lineRule="auto"/>
+        <w:rPr>
+          <w:rFonts w:ascii="Nunito" w:hAnsi="Nunito" w:cs="Segoe UI"/>
+          <w:color w:val="000000" w:themeColor="text1"/>
+          <w:szCs w:val="24"/>
+        </w:rPr>
+      </w:pPr>
+      <w:r>
+        <w:rPr>
+          <w:noProof/>
+        </w:rPr>
+        <w:drawing>
+          <wp:inline distT="0" distB="0" distL="0" distR="0" wp14:anchorId="48F99CDD" wp14:editId="4A783BF8">
+            <wp:extent cx="4281202" cy="2186940"/>
+            <wp:effectExtent l="0" t="0" r="0" b="0"/>
+            <wp:docPr id="4" name="Picture 4"/>
+            <wp:cNvGraphicFramePr>
+              <a:graphicFrameLocks xmlns:a="http://schemas.openxmlformats.org/drawingml/2006/main" noChangeAspect="1"/>
+            </wp:cNvGraphicFramePr>
+            <a:graphic xmlns:a="http://schemas.openxmlformats.org/drawingml/2006/main">
+              <a:graphicData uri="http://schemas.openxmlformats.org/drawingml/2006/picture">
+                <pic:pic xmlns:pic="http://schemas.openxmlformats.org/drawingml/2006/picture">
+                  <pic:nvPicPr>
+                    <pic:cNvPr id="0" name="Picture 5"/>
+                    <pic:cNvPicPr>
+                      <a:picLocks noChangeAspect="1" noChangeArrowheads="1"/>
+                    </pic:cNvPicPr>
+                  </pic:nvPicPr>
+                  <pic:blipFill>
+                    <a:blip r:embed="rId12">
+                      <a:extLst>
+                        <a:ext uri="{28A0092B-C50C-407E-A947-70E740481C1C}">
+                          <a14:useLocalDpi xmlns:a14="http://schemas.microsoft.com/office/drawing/2010/main" val="0"/>
+                        </a:ext>
+                      </a:extLst>
+                    </a:blip>
+                    <a:srcRect/>
+                    <a:stretch>
+                      <a:fillRect/>
+                    </a:stretch>
+                  </pic:blipFill>
+                  <pic:spPr bwMode="auto">
+                    <a:xfrm>
+                      <a:off x="0" y="0"/>
+                      <a:ext cx="4286616" cy="2189706"/>
+                    </a:xfrm>
+                    <a:prstGeom prst="rect">
+                      <a:avLst/>
+                    </a:prstGeom>
+                    <a:noFill/>
+                    <a:ln>
+                      <a:noFill/>
+                    </a:ln>
+                  </pic:spPr>
+                </pic:pic>
+              </a:graphicData>
+            </a:graphic>
+          </wp:inline>
+        </w:drawing>
+      </w:r>
+    </w:p>
+    <w:p>
+      <w:pPr>
+        <w:spacing w:line="240" w:lineRule="auto"/>
+        <w:rPr>
+          <w:rFonts w:ascii="Nunito" w:hAnsi="Nunito" w:cs="Segoe UI"/>
+          <w:color w:val="000000" w:themeColor="text1"/>
+          <w:szCs w:val="24"/>
+        </w:rPr>
+      </w:pPr>
+      <w:r>
+        <w:rPr>
+          <w:rFonts w:ascii="Nunito" w:hAnsi="Nunito" w:cs="Segoe UI"/>
+          <w:color w:val="000000" w:themeColor="text1"/>
+          <w:szCs w:val="24"/>
+        </w:rPr>
+        <w:t>These visualizations can be tables, charts, graphs, slicers, KPIs, bookmarks, etc.</w:t>
+      </w:r>
+    </w:p>
+    <w:p>
+      <w:pPr>
+        <w:spacing w:line="240" w:lineRule="auto"/>
+        <w:rPr>
+          <w:rFonts w:ascii="Nunito" w:hAnsi="Nunito" w:cs="Segoe UI"/>
+          <w:color w:val="0000FF"/>
+          <w:szCs w:val="24"/>
+        </w:rPr>
+      </w:pPr>
+      <w:r>
+        <w:rPr>
+          <w:rFonts w:ascii="Nunito" w:hAnsi="Nunito" w:cs="Segoe UI"/>
+          <w:color w:val="0000FF"/>
+          <w:szCs w:val="24"/>
+        </w:rPr>
+        <w:t>Acquired Data:</w:t>
+      </w:r>
+    </w:p>
+    <w:p>
+      <w:pPr>
+        <w:spacing w:line="240" w:lineRule="auto"/>
+        <w:rPr>
+          <w:rFonts w:ascii="Nunito" w:hAnsi="Nunito" w:cs="Segoe UI"/>
+          <w:color w:val="000000" w:themeColor="text1"/>
+          <w:szCs w:val="24"/>
+        </w:rPr>
+      </w:pPr>
+      <w:r>
+        <w:rPr>
+          <w:rFonts w:ascii="Nunito" w:hAnsi="Nunito" w:cs="Segoe UI"/>
+          <w:color w:val="000000" w:themeColor="text1"/>
+          <w:szCs w:val="24"/>
+        </w:rPr>
+        <w:t>The first step in any report is to acquire the data that will drive the report visualizations.</w:t>
+      </w:r>
+    </w:p>
+    <w:p>
+      <w:pPr>
+        <w:spacing w:line="240" w:lineRule="auto"/>
+        <w:rPr>
+          <w:rFonts w:ascii="Nunito" w:hAnsi="Nunito" w:cs="Segoe UI"/>
+          <w:color w:val="000000" w:themeColor="text1"/>
+          <w:szCs w:val="24"/>
+        </w:rPr>
+      </w:pPr>
+      <w:r>
+        <w:rPr>
+          <w:rFonts w:ascii="Nunito" w:hAnsi="Nunito" w:cs="Segoe UI"/>
+          <w:color w:val="000000" w:themeColor="text1"/>
+          <w:szCs w:val="24"/>
+        </w:rPr>
+        <w:t>This data can come from a variety of sources:</w:t>
+      </w:r>
+    </w:p>
+    <w:p>
+      <w:pPr>
+        <w:pStyle w:val="ListParagraph"/>
+        <w:numPr>
+          <w:ilvl w:val="0"/>
+          <w:numId w:val="21"/>
+        </w:numPr>
+        <w:spacing w:line="240" w:lineRule="auto"/>
+        <w:rPr>
+          <w:rFonts w:ascii="Nunito" w:hAnsi="Nunito" w:cs="Segoe UI"/>
+          <w:color w:val="000000" w:themeColor="text1"/>
+          <w:szCs w:val="24"/>
+        </w:rPr>
+      </w:pPr>
+      <w:r>
+        <w:rPr>
+          <w:rFonts w:ascii="Nunito" w:hAnsi="Nunito" w:cs="Segoe UI"/>
+          <w:color w:val="000000" w:themeColor="text1"/>
+          <w:szCs w:val="24"/>
+        </w:rPr>
+        <w:t>Delimited Text Files</w:t>
+      </w:r>
+    </w:p>
+    <w:p>
+      <w:pPr>
+        <w:pStyle w:val="ListParagraph"/>
+        <w:numPr>
+          <w:ilvl w:val="0"/>
+          <w:numId w:val="21"/>
+        </w:numPr>
+        <w:spacing w:line="240" w:lineRule="auto"/>
+        <w:rPr>
+          <w:rFonts w:ascii="Nunito" w:hAnsi="Nunito" w:cs="Segoe UI"/>
+          <w:color w:val="000000" w:themeColor="text1"/>
+          <w:szCs w:val="24"/>
+        </w:rPr>
+      </w:pPr>
+      <w:r>
+        <w:rPr>
+          <w:rFonts w:ascii="Nunito" w:hAnsi="Nunito" w:cs="Segoe UI"/>
+          <w:color w:val="000000" w:themeColor="text1"/>
+          <w:szCs w:val="24"/>
+        </w:rPr>
+        <w:t>Excel Spreadsheets</w:t>
+      </w:r>
+    </w:p>
+    <w:p>
+      <w:pPr>
+        <w:pStyle w:val="ListParagraph"/>
+        <w:numPr>
+          <w:ilvl w:val="0"/>
+          <w:numId w:val="21"/>
+        </w:numPr>
+        <w:spacing w:line="240" w:lineRule="auto"/>
+        <w:rPr>
+          <w:rFonts w:ascii="Nunito" w:hAnsi="Nunito" w:cs="Segoe UI"/>
+          <w:color w:val="000000" w:themeColor="text1"/>
+          <w:szCs w:val="24"/>
+        </w:rPr>
+      </w:pPr>
+      <w:r>
+        <w:rPr>
+          <w:rFonts w:ascii="Nunito" w:hAnsi="Nunito" w:cs="Segoe UI"/>
+          <w:color w:val="000000" w:themeColor="text1"/>
+          <w:szCs w:val="24"/>
+        </w:rPr>
+        <w:t>Databases</w:t>
+      </w:r>
+    </w:p>
+    <w:p>
+      <w:pPr>
+        <w:pStyle w:val="ListParagraph"/>
+        <w:numPr>
+          <w:ilvl w:val="0"/>
+          <w:numId w:val="21"/>
+        </w:numPr>
+        <w:spacing w:line="240" w:lineRule="auto"/>
+        <w:rPr>
+          <w:rFonts w:ascii="Nunito" w:hAnsi="Nunito" w:cs="Segoe UI"/>
+          <w:color w:val="000000" w:themeColor="text1"/>
+          <w:szCs w:val="24"/>
+        </w:rPr>
+      </w:pPr>
+      <w:r>
+        <w:rPr>
+          <w:rFonts w:ascii="Nunito" w:hAnsi="Nunito" w:cs="Segoe UI"/>
+          <w:color w:val="000000" w:themeColor="text1"/>
+          <w:szCs w:val="24"/>
+        </w:rPr>
+        <w:t>Websites</w:t>
+      </w:r>
+    </w:p>
+    <w:p>
+      <w:pPr>
+        <w:pStyle w:val="ListParagraph"/>
+        <w:numPr>
+          <w:ilvl w:val="0"/>
+          <w:numId w:val="21"/>
+        </w:numPr>
+        <w:spacing w:line="240" w:lineRule="auto"/>
+        <w:rPr>
+          <w:rFonts w:ascii="Nunito" w:hAnsi="Nunito" w:cs="Segoe UI"/>
+          <w:color w:val="000000" w:themeColor="text1"/>
+          <w:szCs w:val="24"/>
+        </w:rPr>
+      </w:pPr>
+      <w:r>
+        <w:rPr>
+          <w:rFonts w:ascii="Nunito" w:hAnsi="Nunito" w:cs="Segoe UI"/>
+          <w:color w:val="000000" w:themeColor="text1"/>
+          <w:szCs w:val="24"/>
+        </w:rPr>
+        <w:t>PDF Files</w:t>
+      </w:r>
+    </w:p>
+    <w:p>
+      <w:pPr>
+        <w:pStyle w:val="ListParagraph"/>
+        <w:numPr>
+          <w:ilvl w:val="0"/>
+          <w:numId w:val="21"/>
+        </w:numPr>
+        <w:spacing w:line="240" w:lineRule="auto"/>
+        <w:rPr>
+          <w:rFonts w:ascii="Nunito" w:hAnsi="Nunito" w:cs="Segoe UI"/>
+          <w:color w:val="000000" w:themeColor="text1"/>
+          <w:szCs w:val="24"/>
+        </w:rPr>
+      </w:pPr>
+      <w:r>
+        <w:rPr>
+          <w:rFonts w:ascii="Nunito" w:hAnsi="Nunito" w:cs="Segoe UI"/>
+          <w:color w:val="000000" w:themeColor="text1"/>
+          <w:szCs w:val="24"/>
+        </w:rPr>
+        <w:t>Folders</w:t>
+      </w:r>
+    </w:p>
+    <w:p>
+      <w:pPr>
+        <w:pStyle w:val="ListParagraph"/>
+        <w:numPr>
+          <w:ilvl w:val="0"/>
+          <w:numId w:val="21"/>
+        </w:numPr>
+        <w:spacing w:line="240" w:lineRule="auto"/>
+        <w:rPr>
+          <w:rFonts w:ascii="Nunito" w:hAnsi="Nunito" w:cs="Segoe UI"/>
+          <w:color w:val="000000" w:themeColor="text1"/>
+          <w:szCs w:val="24"/>
+        </w:rPr>
+      </w:pPr>
+      <w:r>
+        <w:rPr>
+          <w:rFonts w:ascii="Nunito" w:hAnsi="Nunito" w:cs="Segoe UI"/>
+          <w:color w:val="000000" w:themeColor="text1"/>
+          <w:szCs w:val="24"/>
+        </w:rPr>
+        <w:t>Online Services</w:t>
+      </w:r>
+    </w:p>
+    <w:p>
+      <w:pPr>
+        <w:spacing w:line="240" w:lineRule="auto"/>
+        <w:rPr>
+          <w:rFonts w:ascii="Nunito" w:hAnsi="Nunito" w:cs="Segoe UI"/>
+          <w:color w:val="000000" w:themeColor="text1"/>
+          <w:szCs w:val="24"/>
+        </w:rPr>
+      </w:pPr>
+    </w:p>
+    <w:p>
+      <w:pPr>
+        <w:spacing w:line="240" w:lineRule="auto"/>
+        <w:rPr>
+          <w:rFonts w:ascii="Nunito" w:hAnsi="Nunito" w:cs="Segoe UI"/>
+          <w:color w:val="000000" w:themeColor="text1"/>
+          <w:szCs w:val="24"/>
+        </w:rPr>
+      </w:pPr>
+    </w:p>
+    <w:p>
+      <w:pPr>
+        <w:spacing w:line="240" w:lineRule="auto"/>
+        <w:rPr>
+          <w:rFonts w:ascii="Nunito" w:hAnsi="Nunito" w:cs="Segoe UI"/>
+          <w:color w:val="000000" w:themeColor="text1"/>
+          <w:szCs w:val="24"/>
+        </w:rPr>
+      </w:pPr>
+      <w:r>
+        <w:rPr>
+          <w:rFonts w:ascii="Nunito" w:hAnsi="Nunito" w:cs="Segoe UI"/>
+          <w:color w:val="000000" w:themeColor="text1"/>
+          <w:szCs w:val="24"/>
+        </w:rPr>
+        <w:t>The list of connectors is quite extensive and growing every month with regularly scheduled updates.</w:t>
+      </w:r>
+    </w:p>
+    <w:p>
+      <w:pPr>
+        <w:spacing w:line="240" w:lineRule="auto"/>
+        <w:rPr>
+          <w:rFonts w:ascii="Nunito" w:hAnsi="Nunito" w:cs="Segoe UI"/>
+          <w:color w:val="000000" w:themeColor="text1"/>
+          <w:szCs w:val="24"/>
+        </w:rPr>
+      </w:pPr>
+      <w:r>
+        <w:rPr>
+          <w:rFonts w:ascii="Nunito" w:hAnsi="Nunito" w:cs="Segoe UI"/>
+          <w:color w:val="000000" w:themeColor="text1"/>
+          <w:szCs w:val="24"/>
+        </w:rPr>
+        <w:t>Clicking on Get Data provides a list of connectors.</w:t>
+      </w:r>
+    </w:p>
+    <w:p>
+      <w:pPr>
+        <w:spacing w:line="240" w:lineRule="auto"/>
+        <w:rPr>
+          <w:rFonts w:ascii="Nunito" w:hAnsi="Nunito" w:cs="Segoe UI"/>
+          <w:color w:val="000000" w:themeColor="text1"/>
+          <w:szCs w:val="24"/>
+        </w:rPr>
+      </w:pPr>
+      <w:r>
+        <w:rPr>
+          <w:noProof/>
+        </w:rPr>
+        <w:drawing>
+          <wp:inline distT="0" distB="0" distL="0" distR="0" wp14:anchorId="7554647C" wp14:editId="54110CBD">
+            <wp:extent cx="1767840" cy="2067098"/>
+            <wp:effectExtent l="0" t="0" r="0" b="0"/>
+            <wp:docPr id="5" name="Picture 5"/>
+            <wp:cNvGraphicFramePr>
+              <a:graphicFrameLocks xmlns:a="http://schemas.openxmlformats.org/drawingml/2006/main" noChangeAspect="1"/>
+            </wp:cNvGraphicFramePr>
+            <a:graphic xmlns:a="http://schemas.openxmlformats.org/drawingml/2006/main">
+              <a:graphicData uri="http://schemas.openxmlformats.org/drawingml/2006/picture">
+                <pic:pic xmlns:pic="http://schemas.openxmlformats.org/drawingml/2006/picture">
+                  <pic:nvPicPr>
+                    <pic:cNvPr id="0" name="Picture 7"/>
+                    <pic:cNvPicPr>
+                      <a:picLocks noChangeAspect="1" noChangeArrowheads="1"/>
+                    </pic:cNvPicPr>
+                  </pic:nvPicPr>
+                  <pic:blipFill>
+                    <a:blip r:embed="rId13">
+                      <a:extLst>
+                        <a:ext uri="{28A0092B-C50C-407E-A947-70E740481C1C}">
+                          <a14:useLocalDpi xmlns:a14="http://schemas.microsoft.com/office/drawing/2010/main" val="0"/>
+                        </a:ext>
+                      </a:extLst>
+                    </a:blip>
+                    <a:srcRect/>
+                    <a:stretch>
+                      <a:fillRect/>
+                    </a:stretch>
+                  </pic:blipFill>
+                  <pic:spPr bwMode="auto">
+                    <a:xfrm>
+                      <a:off x="0" y="0"/>
+                      <a:ext cx="1770839" cy="2070604"/>
+                    </a:xfrm>
+                    <a:prstGeom prst="rect">
+                      <a:avLst/>
+                    </a:prstGeom>
+                    <a:noFill/>
+                    <a:ln>
+                      <a:noFill/>
+                    </a:ln>
+                  </pic:spPr>
+                </pic:pic>
+              </a:graphicData>
+            </a:graphic>
+          </wp:inline>
+        </w:drawing>
+      </w:r>
+    </w:p>
+    <w:p>
+      <w:pPr>
+        <w:spacing w:line="240" w:lineRule="auto"/>
+        <w:rPr>
+          <w:rFonts w:ascii="Nunito" w:hAnsi="Nunito" w:cs="Segoe UI"/>
+          <w:color w:val="000000" w:themeColor="text1"/>
+          <w:szCs w:val="24"/>
+        </w:rPr>
+      </w:pPr>
+      <w:r>
+        <w:rPr>
+          <w:noProof/>
+        </w:rPr>
+        <w:drawing>
+          <wp:inline distT="0" distB="0" distL="0" distR="0" wp14:anchorId="50C41CD8" wp14:editId="31C2D5C2">
+            <wp:extent cx="2506980" cy="4251960"/>
+            <wp:effectExtent l="0" t="0" r="0" b="0"/>
+            <wp:docPr id="6" name="Picture 6"/>
+            <wp:cNvGraphicFramePr>
+              <a:graphicFrameLocks xmlns:a="http://schemas.openxmlformats.org/drawingml/2006/main" noChangeAspect="1"/>
+            </wp:cNvGraphicFramePr>
+            <a:graphic xmlns:a="http://schemas.openxmlformats.org/drawingml/2006/main">
+              <a:graphicData uri="http://schemas.openxmlformats.org/drawingml/2006/picture">
+                <pic:pic xmlns:pic="http://schemas.openxmlformats.org/drawingml/2006/picture">
+                  <pic:nvPicPr>
+                    <pic:cNvPr id="0" name="Picture 9"/>
+                    <pic:cNvPicPr>
+                      <a:picLocks noChangeAspect="1" noChangeArrowheads="1"/>
+                    </pic:cNvPicPr>
+                  </pic:nvPicPr>
+                  <pic:blipFill>
+                    <a:blip r:embed="rId14">
+                      <a:extLst>
+                        <a:ext uri="{28A0092B-C50C-407E-A947-70E740481C1C}">
+                          <a14:useLocalDpi xmlns:a14="http://schemas.microsoft.com/office/drawing/2010/main" val="0"/>
+                        </a:ext>
+                      </a:extLst>
+                    </a:blip>
+                    <a:srcRect/>
+                    <a:stretch>
+                      <a:fillRect/>
+                    </a:stretch>
+                  </pic:blipFill>
+                  <pic:spPr bwMode="auto">
+                    <a:xfrm>
+                      <a:off x="0" y="0"/>
+                      <a:ext cx="2506980" cy="4251960"/>
+                    </a:xfrm>
+                    <a:prstGeom prst="rect">
+                      <a:avLst/>
+                    </a:prstGeom>
+                    <a:noFill/>
+                    <a:ln>
+                      <a:noFill/>
+                    </a:ln>
+                  </pic:spPr>
+                </pic:pic>
+              </a:graphicData>
+            </a:graphic>
+          </wp:inline>
+        </w:drawing>
+      </w:r>
+    </w:p>
+    <w:p>
+      <w:pPr>
+        <w:spacing w:line="240" w:lineRule="auto"/>
+        <w:rPr>
+          <w:rFonts w:ascii="Nunito" w:hAnsi="Nunito" w:cs="Segoe UI"/>
+          <w:color w:val="000000" w:themeColor="text1"/>
+          <w:szCs w:val="24"/>
+        </w:rPr>
+      </w:pPr>
+    </w:p>
+    <w:p>
+      <w:pPr>
+        <w:spacing w:line="240" w:lineRule="auto"/>
+        <w:rPr>
+          <w:rFonts w:ascii="Nunito" w:hAnsi="Nunito" w:cs="Segoe UI"/>
+          <w:color w:val="000000" w:themeColor="text1"/>
+          <w:szCs w:val="24"/>
+        </w:rPr>
+      </w:pPr>
+    </w:p>
+    <w:p>
+      <w:pPr>
+        <w:spacing w:line="240" w:lineRule="auto"/>
+        <w:rPr>
+          <w:rFonts w:ascii="Nunito" w:hAnsi="Nunito" w:cs="Segoe UI"/>
+          <w:color w:val="0000FF"/>
+          <w:szCs w:val="24"/>
+        </w:rPr>
+      </w:pPr>
+      <w:r>
+        <w:rPr>
+          <w:rFonts w:ascii="Nunito" w:hAnsi="Nunito" w:cs="Segoe UI"/>
+          <w:color w:val="0000FF"/>
+          <w:szCs w:val="24"/>
+        </w:rPr>
+        <w:lastRenderedPageBreak/>
+        <w:t>Data view:</w:t>
+      </w:r>
+    </w:p>
+    <w:p>
+      <w:pPr>
+        <w:spacing w:line="240" w:lineRule="auto"/>
+        <w:rPr>
+          <w:rFonts w:ascii="Nunito" w:hAnsi="Nunito" w:cs="Segoe UI"/>
+          <w:color w:val="000000" w:themeColor="text1"/>
+          <w:szCs w:val="24"/>
+        </w:rPr>
+      </w:pPr>
+      <w:r>
+        <w:rPr>
+          <w:rFonts w:ascii="Nunito" w:hAnsi="Nunito" w:cs="Segoe UI"/>
+          <w:color w:val="000000" w:themeColor="text1"/>
+          <w:szCs w:val="24"/>
+        </w:rPr>
+        <w:t xml:space="preserve">Power BI desktop application gives full access to all features for creating reports. </w:t>
+      </w:r>
+    </w:p>
+    <w:p>
+      <w:pPr>
+        <w:spacing w:line="240" w:lineRule="auto"/>
+        <w:rPr>
+          <w:rFonts w:ascii="Nunito" w:hAnsi="Nunito" w:cs="Segoe UI"/>
+          <w:color w:val="000000" w:themeColor="text1"/>
+          <w:szCs w:val="24"/>
+        </w:rPr>
+      </w:pPr>
+      <w:r>
+        <w:rPr>
+          <w:rFonts w:ascii="Nunito" w:hAnsi="Nunito" w:cs="Segoe UI"/>
+          <w:color w:val="000000" w:themeColor="text1"/>
+          <w:szCs w:val="24"/>
+        </w:rPr>
+        <w:t>Transform data, model data and visualize data in one application.</w:t>
+      </w:r>
+    </w:p>
+    <w:p>
+      <w:pPr>
+        <w:spacing w:line="240" w:lineRule="auto"/>
+        <w:rPr>
+          <w:rFonts w:ascii="Nunito" w:hAnsi="Nunito" w:cs="Segoe UI"/>
+          <w:color w:val="0000FF"/>
+          <w:szCs w:val="24"/>
+        </w:rPr>
+      </w:pPr>
+      <w:r>
+        <w:rPr>
+          <w:rFonts w:ascii="Nunito" w:hAnsi="Nunito" w:cs="Segoe UI"/>
+          <w:color w:val="0000FF"/>
+          <w:szCs w:val="24"/>
+        </w:rPr>
+        <w:t>Data Analysis Expressions (DAX):</w:t>
+      </w:r>
+    </w:p>
+    <w:p>
+      <w:pPr>
+        <w:spacing w:line="240" w:lineRule="auto"/>
+        <w:rPr>
+          <w:rFonts w:ascii="Nunito" w:hAnsi="Nunito" w:cs="Segoe UI"/>
+          <w:color w:val="000000" w:themeColor="text1"/>
+          <w:szCs w:val="24"/>
+        </w:rPr>
+      </w:pPr>
+      <w:r>
+        <w:rPr>
+          <w:rFonts w:ascii="Nunito" w:hAnsi="Nunito" w:cs="Segoe UI"/>
+          <w:color w:val="000000" w:themeColor="text1"/>
+          <w:szCs w:val="24"/>
+        </w:rPr>
+        <w:t>Data Analysis Expressions is a library of functions and operations that can be combined to build formulas and expressions.</w:t>
+      </w:r>
+    </w:p>
+    <w:p>
+      <w:pPr>
+        <w:spacing w:line="240" w:lineRule="auto"/>
+        <w:rPr>
+          <w:rFonts w:ascii="Nunito" w:hAnsi="Nunito" w:cs="Segoe UI"/>
+          <w:color w:val="000000" w:themeColor="text1"/>
+          <w:szCs w:val="24"/>
+        </w:rPr>
+      </w:pPr>
+      <w:r>
+        <w:rPr>
+          <w:rFonts w:ascii="Nunito" w:hAnsi="Nunito" w:cs="Segoe UI"/>
+          <w:color w:val="000000" w:themeColor="text1"/>
+          <w:szCs w:val="24"/>
+        </w:rPr>
+        <w:t>From the Table Tools tab, we can</w:t>
+      </w:r>
+    </w:p>
+    <w:p>
+      <w:pPr>
+        <w:pStyle w:val="ListParagraph"/>
+        <w:numPr>
+          <w:ilvl w:val="0"/>
+          <w:numId w:val="19"/>
+        </w:numPr>
+        <w:spacing w:line="240" w:lineRule="auto"/>
+        <w:rPr>
+          <w:rFonts w:ascii="Nunito" w:hAnsi="Nunito" w:cs="Segoe UI"/>
+          <w:color w:val="000000" w:themeColor="text1"/>
+          <w:szCs w:val="24"/>
+        </w:rPr>
+      </w:pPr>
+      <w:r>
+        <w:rPr>
+          <w:rFonts w:ascii="Nunito" w:hAnsi="Nunito" w:cs="Segoe UI"/>
+          <w:color w:val="000000" w:themeColor="text1"/>
+          <w:szCs w:val="24"/>
+        </w:rPr>
+        <w:t>Create new measures, columns, and tables with DAX expressions, or formulas</w:t>
+      </w:r>
+    </w:p>
+    <w:p>
+      <w:pPr>
+        <w:pStyle w:val="ListParagraph"/>
+        <w:numPr>
+          <w:ilvl w:val="0"/>
+          <w:numId w:val="19"/>
+        </w:numPr>
+        <w:spacing w:line="240" w:lineRule="auto"/>
+        <w:rPr>
+          <w:rFonts w:ascii="Nunito" w:hAnsi="Nunito" w:cs="Segoe UI"/>
+          <w:color w:val="000000" w:themeColor="text1"/>
+          <w:szCs w:val="24"/>
+        </w:rPr>
+      </w:pPr>
+      <w:r>
+        <w:rPr>
+          <w:rFonts w:ascii="Nunito" w:hAnsi="Nunito" w:cs="Segoe UI"/>
+          <w:color w:val="000000" w:themeColor="text1"/>
+          <w:szCs w:val="24"/>
+        </w:rPr>
+        <w:t>Edit the table and manage relationships</w:t>
+      </w:r>
+    </w:p>
+    <w:p>
+      <w:pPr>
+        <w:spacing w:line="240" w:lineRule="auto"/>
+        <w:rPr>
+          <w:rFonts w:ascii="Nunito" w:hAnsi="Nunito" w:cs="Segoe UI"/>
+          <w:color w:val="000000" w:themeColor="text1"/>
+          <w:szCs w:val="24"/>
+        </w:rPr>
+      </w:pPr>
+      <w:r>
+        <w:rPr>
+          <w:rFonts w:ascii="Nunito" w:hAnsi="Nunito" w:cs="Segoe UI"/>
+          <w:color w:val="000000" w:themeColor="text1"/>
+          <w:szCs w:val="24"/>
+        </w:rPr>
+        <w:t xml:space="preserve">When working in the column tool tab, the Data Category field allows us to select the category type for the data in the column so that Power BI treats it accordingly for </w:t>
+      </w:r>
+      <w:r>
+        <w:rPr>
+          <w:rFonts w:ascii="Nunito" w:hAnsi="Nunito" w:cs="Segoe UI"/>
+          <w:color w:val="000000" w:themeColor="text1"/>
+          <w:szCs w:val="24"/>
+        </w:rPr>
+        <w:t>visualizations</w:t>
+      </w:r>
+      <w:r>
+        <w:rPr>
+          <w:rFonts w:ascii="Nunito" w:hAnsi="Nunito" w:cs="Segoe UI"/>
+          <w:color w:val="000000" w:themeColor="text1"/>
+          <w:szCs w:val="24"/>
+        </w:rPr>
+        <w:t>.</w:t>
+      </w:r>
+    </w:p>
+    <w:p>
+      <w:pPr>
+        <w:spacing w:line="240" w:lineRule="auto"/>
+        <w:rPr>
+          <w:rFonts w:ascii="Nunito" w:hAnsi="Nunito" w:cs="Segoe UI"/>
+          <w:color w:val="0000FF"/>
+          <w:szCs w:val="24"/>
+        </w:rPr>
+      </w:pPr>
+      <w:r>
+        <w:rPr>
+          <w:rFonts w:ascii="Nunito" w:hAnsi="Nunito" w:cs="Segoe UI"/>
+          <w:color w:val="0000FF"/>
+          <w:szCs w:val="24"/>
+        </w:rPr>
+        <w:t xml:space="preserve"> Clean and Transform data</w:t>
+      </w:r>
+      <w:r>
+        <w:rPr>
+          <w:rFonts w:ascii="Nunito" w:hAnsi="Nunito" w:cs="Segoe UI"/>
+          <w:color w:val="0000FF"/>
+          <w:szCs w:val="24"/>
+        </w:rPr>
+        <w:t xml:space="preserve"> with Power Query:</w:t>
+      </w:r>
+    </w:p>
+    <w:p>
+      <w:pPr>
+        <w:spacing w:line="240" w:lineRule="auto"/>
+        <w:rPr>
+          <w:rFonts w:ascii="Nunito" w:hAnsi="Nunito" w:cs="Segoe UI"/>
+          <w:color w:val="000000" w:themeColor="text1"/>
+          <w:szCs w:val="24"/>
+        </w:rPr>
+      </w:pPr>
+      <w:r>
+        <w:rPr>
+          <w:rFonts w:ascii="Nunito" w:hAnsi="Nunito" w:cs="Segoe UI"/>
+          <w:color w:val="000000" w:themeColor="text1"/>
+          <w:szCs w:val="24"/>
+        </w:rPr>
+        <w:t xml:space="preserve">Microsoft’s engine for data preparation and transformation is called </w:t>
+      </w:r>
+      <w:r>
+        <w:rPr>
+          <w:rFonts w:ascii="Nunito" w:hAnsi="Nunito" w:cs="Segoe UI"/>
+          <w:b/>
+          <w:bCs/>
+          <w:color w:val="000000" w:themeColor="text1"/>
+          <w:szCs w:val="24"/>
+        </w:rPr>
+        <w:t>Power Query</w:t>
+      </w:r>
+      <w:r>
+        <w:rPr>
+          <w:rFonts w:ascii="Nunito" w:hAnsi="Nunito" w:cs="Segoe UI"/>
+          <w:color w:val="000000" w:themeColor="text1"/>
+          <w:szCs w:val="24"/>
+        </w:rPr>
+        <w:t>.</w:t>
+      </w:r>
+      <w:r>
+        <w:rPr>
+          <w:rFonts w:ascii="Nunito" w:hAnsi="Nunito" w:cs="Segoe UI"/>
+          <w:color w:val="000000" w:themeColor="text1"/>
+          <w:szCs w:val="24"/>
+        </w:rPr>
+        <w:t xml:space="preserve"> Power Query extracts the data and performs the importation from the data source</w:t>
+      </w:r>
+      <w:r>
+        <w:rPr>
+          <w:rFonts w:ascii="Nunito" w:hAnsi="Nunito" w:cs="Segoe UI"/>
+          <w:color w:val="000000" w:themeColor="text1"/>
+          <w:szCs w:val="24"/>
+        </w:rPr>
+        <w:t xml:space="preserve"> then Power Query editor applies necessary </w:t>
+      </w:r>
+      <w:r>
+        <w:rPr>
+          <w:rFonts w:ascii="Nunito" w:hAnsi="Nunito" w:cs="Segoe UI"/>
+          <w:color w:val="000000" w:themeColor="text1"/>
+          <w:szCs w:val="24"/>
+        </w:rPr>
+        <w:t>transformations</w:t>
+      </w:r>
+      <w:r>
+        <w:rPr>
+          <w:rFonts w:ascii="Nunito" w:hAnsi="Nunito" w:cs="Segoe UI"/>
+          <w:color w:val="000000" w:themeColor="text1"/>
+          <w:szCs w:val="24"/>
+        </w:rPr>
+        <w:t>.</w:t>
+      </w:r>
+    </w:p>
+    <w:p>
+      <w:pPr>
+        <w:spacing w:line="240" w:lineRule="auto"/>
+        <w:rPr>
+          <w:rFonts w:ascii="Nunito" w:hAnsi="Nunito" w:cs="Segoe UI"/>
+          <w:color w:val="000000" w:themeColor="text1"/>
+          <w:szCs w:val="24"/>
+        </w:rPr>
+      </w:pPr>
+      <w:r>
+        <w:rPr>
+          <w:rFonts w:ascii="Nunito" w:hAnsi="Nunito" w:cs="Segoe UI"/>
+          <w:color w:val="0000FF"/>
+          <w:szCs w:val="24"/>
+        </w:rPr>
+        <w:t>The function of Power Query</w:t>
+      </w:r>
+      <w:r>
+        <w:rPr>
+          <w:rFonts w:ascii="Nunito" w:hAnsi="Nunito" w:cs="Segoe UI"/>
+          <w:color w:val="000000" w:themeColor="text1"/>
+          <w:szCs w:val="24"/>
+        </w:rPr>
+        <w:t>:</w:t>
+      </w:r>
+    </w:p>
+    <w:p>
+      <w:pPr>
+        <w:pStyle w:val="ListParagraph"/>
+        <w:numPr>
+          <w:ilvl w:val="0"/>
+          <w:numId w:val="19"/>
+        </w:numPr>
+        <w:spacing w:line="240" w:lineRule="auto"/>
+        <w:rPr>
+          <w:rFonts w:ascii="Nunito" w:hAnsi="Nunito" w:cs="Segoe UI"/>
+          <w:color w:val="000000" w:themeColor="text1"/>
+          <w:szCs w:val="24"/>
+        </w:rPr>
+      </w:pPr>
+      <w:r>
+        <w:rPr>
+          <w:rFonts w:ascii="Nunito" w:hAnsi="Nunito" w:cs="Segoe UI"/>
+          <w:color w:val="000000" w:themeColor="text1"/>
+          <w:szCs w:val="24"/>
+        </w:rPr>
+        <w:t>Connects to and cleans a wide variety of data types.</w:t>
+      </w:r>
+    </w:p>
+    <w:p>
+      <w:pPr>
+        <w:pStyle w:val="ListParagraph"/>
+        <w:numPr>
+          <w:ilvl w:val="0"/>
+          <w:numId w:val="19"/>
+        </w:numPr>
+        <w:spacing w:line="240" w:lineRule="auto"/>
+        <w:rPr>
+          <w:rFonts w:ascii="Nunito" w:hAnsi="Nunito" w:cs="Segoe UI"/>
+          <w:color w:val="000000" w:themeColor="text1"/>
+          <w:szCs w:val="24"/>
+        </w:rPr>
+      </w:pPr>
+      <w:r>
+        <w:rPr>
+          <w:rFonts w:ascii="Nunito" w:hAnsi="Nunito" w:cs="Segoe UI"/>
+          <w:color w:val="000000" w:themeColor="text1"/>
+          <w:szCs w:val="24"/>
+        </w:rPr>
+        <w:t>Stores reshaped data in many locations.</w:t>
+      </w:r>
+    </w:p>
+    <w:p>
+      <w:pPr>
+        <w:pStyle w:val="ListParagraph"/>
+        <w:numPr>
+          <w:ilvl w:val="0"/>
+          <w:numId w:val="19"/>
+        </w:numPr>
+        <w:spacing w:line="240" w:lineRule="auto"/>
+        <w:rPr>
+          <w:rFonts w:ascii="Nunito" w:hAnsi="Nunito" w:cs="Segoe UI"/>
+          <w:color w:val="000000" w:themeColor="text1"/>
+          <w:szCs w:val="24"/>
+        </w:rPr>
+      </w:pPr>
+      <w:r>
+        <w:rPr>
+          <w:rFonts w:ascii="Nunito" w:hAnsi="Nunito" w:cs="Segoe UI"/>
+          <w:color w:val="000000" w:themeColor="text1"/>
+          <w:szCs w:val="24"/>
+        </w:rPr>
+        <w:t>Applies queries – data transformations from the original extraction of data.</w:t>
+      </w:r>
+    </w:p>
+    <w:p>
+      <w:pPr>
+        <w:spacing w:line="240" w:lineRule="auto"/>
+        <w:rPr>
+          <w:rFonts w:ascii="Nunito" w:hAnsi="Nunito" w:cs="Segoe UI"/>
+          <w:color w:val="0000FF"/>
+          <w:szCs w:val="24"/>
+        </w:rPr>
+      </w:pPr>
+      <w:r>
+        <w:rPr>
+          <w:rFonts w:ascii="Nunito" w:hAnsi="Nunito" w:cs="Segoe UI"/>
+          <w:color w:val="0000FF"/>
+          <w:szCs w:val="24"/>
+        </w:rPr>
+        <w:t>Access the Power Query Editor</w:t>
+      </w:r>
+      <w:r>
+        <w:rPr>
+          <w:rFonts w:ascii="Nunito" w:hAnsi="Nunito" w:cs="Segoe UI"/>
+          <w:color w:val="0000FF"/>
+          <w:szCs w:val="24"/>
+        </w:rPr>
+        <w:t>:</w:t>
+      </w:r>
+    </w:p>
+    <w:p>
+      <w:pPr>
+        <w:spacing w:line="240" w:lineRule="auto"/>
+        <w:rPr>
+          <w:rFonts w:ascii="Nunito" w:hAnsi="Nunito" w:cs="Segoe UI"/>
+          <w:color w:val="000000" w:themeColor="text1"/>
+          <w:szCs w:val="24"/>
+        </w:rPr>
+      </w:pPr>
+      <w:r>
+        <w:rPr>
+          <w:rFonts w:ascii="Nunito" w:hAnsi="Nunito" w:cs="Segoe UI"/>
+          <w:color w:val="000000" w:themeColor="text1"/>
+          <w:szCs w:val="24"/>
+        </w:rPr>
+        <w:t>The power query editor allows you to transform, edit, and select data before loading it into Power BI. Select the "Home" tab. In the query's group, click the "Transform data" drop-down. Select "Transform data".</w:t>
+      </w:r>
+    </w:p>
+    <w:p>
+      <w:pPr>
+        <w:spacing w:line="240" w:lineRule="auto"/>
+        <w:rPr>
+          <w:rFonts w:ascii="Nunito" w:hAnsi="Nunito" w:cs="Segoe UI"/>
+          <w:color w:val="000000" w:themeColor="text1"/>
+          <w:szCs w:val="24"/>
+        </w:rPr>
+      </w:pPr>
+      <w:r>
+        <w:rPr>
+          <w:rFonts w:ascii="Nunito" w:hAnsi="Nunito" w:cs="Segoe UI"/>
+          <w:color w:val="000000" w:themeColor="text1"/>
+          <w:szCs w:val="24"/>
+        </w:rPr>
+        <w:t>The Power Query Editor allows us to select, edit and transform data before loading it into Power BI.</w:t>
+      </w:r>
+    </w:p>
+    <w:p>
+      <w:pPr>
+        <w:spacing w:line="240" w:lineRule="auto"/>
+        <w:rPr>
+          <w:rFonts w:ascii="Nunito" w:hAnsi="Nunito" w:cs="Segoe UI"/>
+          <w:color w:val="0000FF"/>
+          <w:szCs w:val="24"/>
+        </w:rPr>
+      </w:pPr>
+      <w:r>
+        <w:rPr>
+          <w:rFonts w:ascii="Nunito" w:hAnsi="Nunito" w:cs="Segoe UI"/>
+          <w:color w:val="0000FF"/>
+          <w:szCs w:val="24"/>
+        </w:rPr>
+        <w:t>Applied Steps List in Power Query Editor:</w:t>
+      </w:r>
+    </w:p>
+    <w:p>
+      <w:pPr>
+        <w:spacing w:line="240" w:lineRule="auto"/>
+        <w:rPr>
+          <w:rFonts w:ascii="Nunito" w:hAnsi="Nunito" w:cs="Segoe UI"/>
+          <w:color w:val="000000" w:themeColor="text1"/>
+          <w:szCs w:val="24"/>
+        </w:rPr>
+      </w:pPr>
+      <w:r>
+        <w:rPr>
+          <w:rFonts w:ascii="Nunito" w:hAnsi="Nunito" w:cs="Segoe UI"/>
+          <w:color w:val="000000" w:themeColor="text1"/>
+          <w:szCs w:val="24"/>
+        </w:rPr>
+        <w:t>The Applied Steps List functionality is valuable because it lets us see how the data shaped and cleaned.</w:t>
+      </w:r>
+    </w:p>
+    <w:p>
+      <w:pPr>
+        <w:spacing w:line="240" w:lineRule="auto"/>
+        <w:rPr>
+          <w:rFonts w:ascii="Nunito" w:hAnsi="Nunito" w:cs="Segoe UI"/>
+          <w:color w:val="000000" w:themeColor="text1"/>
+          <w:szCs w:val="24"/>
+        </w:rPr>
+      </w:pPr>
+      <w:r>
+        <w:rPr>
+          <w:rFonts w:ascii="Nunito" w:hAnsi="Nunito" w:cs="Segoe UI"/>
+          <w:color w:val="000000" w:themeColor="text1"/>
+          <w:szCs w:val="24"/>
+        </w:rPr>
+        <w:t>We can create a new query based on the applied steps by selecting extract previous.</w:t>
+      </w:r>
+      <w:r>
+        <w:rPr>
+          <w:rFonts w:ascii="Nunito" w:hAnsi="Nunito" w:cs="Segoe UI"/>
+          <w:color w:val="000000" w:themeColor="text1"/>
+          <w:szCs w:val="24"/>
+        </w:rPr>
+        <w:t xml:space="preserve"> When we use extract previous, the new query will have all steps that occurred before the </w:t>
+      </w:r>
+      <w:r>
+        <w:rPr>
+          <w:rFonts w:ascii="Nunito" w:hAnsi="Nunito" w:cs="Segoe UI"/>
+          <w:color w:val="000000" w:themeColor="text1"/>
+          <w:szCs w:val="24"/>
+        </w:rPr>
+        <w:lastRenderedPageBreak/>
+        <w:t>step we selected.</w:t>
+      </w:r>
+    </w:p>
+    <w:p>
+      <w:pPr>
+        <w:spacing w:line="240" w:lineRule="auto"/>
+        <w:rPr>
+          <w:rFonts w:ascii="Nunito" w:hAnsi="Nunito" w:cs="Segoe UI"/>
+          <w:color w:val="000000" w:themeColor="text1"/>
+          <w:szCs w:val="24"/>
+        </w:rPr>
+      </w:pPr>
+      <w:r>
+        <w:rPr>
+          <w:rFonts w:ascii="Nunito" w:hAnsi="Nunito" w:cs="Segoe UI"/>
+          <w:color w:val="000000" w:themeColor="text1"/>
+          <w:szCs w:val="24"/>
+        </w:rPr>
+        <w:t>Power Query Editor will always record transformations as steps in the Applied Steps List. As a result, our source data will not be altered.</w:t>
+      </w:r>
+    </w:p>
+    <w:p>
+      <w:pPr>
+        <w:spacing w:line="240" w:lineRule="auto"/>
+        <w:rPr>
+          <w:rFonts w:ascii="Nunito" w:hAnsi="Nunito" w:cs="Segoe UI"/>
+          <w:color w:val="000000" w:themeColor="text1"/>
+          <w:szCs w:val="24"/>
+        </w:rPr>
+      </w:pPr>
+    </w:p>
+    <w:p>
+      <w:pPr>
+        <w:spacing w:line="240" w:lineRule="auto"/>
+        <w:rPr>
+          <w:rFonts w:ascii="Nunito" w:hAnsi="Nunito" w:cs="Segoe UI"/>
+          <w:color w:val="000000" w:themeColor="text1"/>
+          <w:szCs w:val="24"/>
+        </w:rPr>
+      </w:pPr>
+      <w:r>
+        <w:rPr>
+          <w:rFonts w:ascii="Nunito" w:hAnsi="Nunito" w:cs="Segoe UI"/>
+          <w:color w:val="0000FF"/>
+          <w:szCs w:val="24"/>
+        </w:rPr>
+        <w:t>Creating Dashboard</w:t>
+      </w:r>
+      <w:r>
+        <w:rPr>
+          <w:rFonts w:ascii="Nunito" w:hAnsi="Nunito" w:cs="Segoe UI"/>
+          <w:color w:val="000000" w:themeColor="text1"/>
+          <w:szCs w:val="24"/>
+        </w:rPr>
+        <w:t>:</w:t>
+      </w:r>
+    </w:p>
+    <w:p>
+      <w:pPr>
+        <w:spacing w:line="240" w:lineRule="auto"/>
+        <w:rPr>
+          <w:rFonts w:ascii="Nunito" w:hAnsi="Nunito" w:cs="Segoe UI"/>
+          <w:color w:val="000000" w:themeColor="text1"/>
+          <w:szCs w:val="24"/>
+        </w:rPr>
+      </w:pPr>
+      <w:r>
+        <w:rPr>
+          <w:rFonts w:ascii="Nunito" w:hAnsi="Nunito" w:cs="Segoe UI"/>
+          <w:color w:val="000000" w:themeColor="text1"/>
+          <w:szCs w:val="24"/>
+        </w:rPr>
+        <w:t>First click on get the data from other source and choose the file option and choose excel and text because we have these two format files. When we choose our text file and click on transform data button then file will open on Power Query Editor. We use transform tab when we have to proper data</w:t>
+      </w:r>
+      <w:r>
+        <w:rPr>
+          <w:rFonts w:ascii="Nunito" w:hAnsi="Nunito" w:cs="Segoe UI"/>
+          <w:color w:val="000000" w:themeColor="text1"/>
+          <w:szCs w:val="24"/>
+        </w:rPr>
+        <w:t>.</w:t>
+      </w:r>
+      <w:r>
+        <w:rPr>
+          <w:rFonts w:ascii="Nunito" w:hAnsi="Nunito" w:cs="Segoe UI"/>
+          <w:color w:val="000000" w:themeColor="text1"/>
+          <w:szCs w:val="24"/>
+        </w:rPr>
+        <w:t xml:space="preserve"> like we have sales column with whole number. It’s fine. If it has decimal or float then it should make it to whole number to perform correctly data to reports.</w:t>
+      </w:r>
+    </w:p>
+    <w:p>
+      <w:pPr>
+        <w:spacing w:line="240" w:lineRule="auto"/>
+        <w:rPr>
+          <w:rFonts w:ascii="Nunito" w:hAnsi="Nunito" w:cs="Segoe UI"/>
+          <w:color w:val="000000" w:themeColor="text1"/>
+          <w:szCs w:val="24"/>
+        </w:rPr>
+      </w:pPr>
+      <w:r>
+        <w:rPr>
+          <w:rFonts w:ascii="Nunito" w:hAnsi="Nunito" w:cs="Segoe UI"/>
+          <w:color w:val="000000" w:themeColor="text1"/>
+          <w:szCs w:val="24"/>
+        </w:rPr>
+        <w:drawing>
+          <wp:inline distT="0" distB="0" distL="0" distR="0" wp14:anchorId="412F2787" wp14:editId="06B1855B">
+            <wp:extent cx="6189345" cy="2710180"/>
+            <wp:effectExtent l="0" t="0" r="0" b="0"/>
+            <wp:docPr id="7" name="Picture 7"/>
+            <wp:cNvGraphicFramePr>
+              <a:graphicFrameLocks xmlns:a="http://schemas.openxmlformats.org/drawingml/2006/main" noChangeAspect="1"/>
+            </wp:cNvGraphicFramePr>
+            <a:graphic xmlns:a="http://schemas.openxmlformats.org/drawingml/2006/main">
+              <a:graphicData uri="http://schemas.openxmlformats.org/drawingml/2006/picture">
+                <pic:pic xmlns:pic="http://schemas.openxmlformats.org/drawingml/2006/picture">
+                  <pic:nvPicPr>
+                    <pic:cNvPr id="1" name=""/>
+                    <pic:cNvPicPr/>
+                  </pic:nvPicPr>
+                  <pic:blipFill>
+                    <a:blip r:embed="rId15"/>
+                    <a:stretch>
+                      <a:fillRect/>
+                    </a:stretch>
+                  </pic:blipFill>
+                  <pic:spPr>
+                    <a:xfrm>
+                      <a:off x="0" y="0"/>
+                      <a:ext cx="6189345" cy="2710180"/>
+                    </a:xfrm>
+                    <a:prstGeom prst="rect">
+                      <a:avLst/>
+                    </a:prstGeom>
+                  </pic:spPr>
+                </pic:pic>
+              </a:graphicData>
+            </a:graphic>
+          </wp:inline>
+        </w:drawing>
+      </w:r>
+    </w:p>
+    <w:p>
+      <w:pPr>
+        <w:spacing w:line="240" w:lineRule="auto"/>
+        <w:rPr>
+          <w:rFonts w:ascii="Nunito" w:hAnsi="Nunito" w:cs="Segoe UI"/>
+          <w:color w:val="000000" w:themeColor="text1"/>
+          <w:szCs w:val="24"/>
+        </w:rPr>
+      </w:pPr>
+      <w:r>
+        <w:rPr>
+          <w:rFonts w:ascii="Nunito" w:hAnsi="Nunito" w:cs="Segoe UI"/>
+          <w:color w:val="000000" w:themeColor="text1"/>
+          <w:szCs w:val="24"/>
+        </w:rPr>
+        <w:t>Now let’s select month first because regional settings of US regional settings then day and year. Right click and select merge columns.</w:t>
+      </w:r>
+      <w:r>
+        <w:rPr>
+          <w:rFonts w:ascii="Nunito" w:hAnsi="Nunito" w:cs="Segoe UI"/>
+          <w:color w:val="000000" w:themeColor="text1"/>
+          <w:szCs w:val="24"/>
+        </w:rPr>
+        <w:t xml:space="preserve"> For the separator choose slash (/), call column name date and click ok.</w:t>
+      </w:r>
+    </w:p>
+    <w:p>
+      <w:pPr>
+        <w:spacing w:line="240" w:lineRule="auto"/>
+        <w:rPr>
+          <w:rFonts w:ascii="Nunito" w:hAnsi="Nunito" w:cs="Segoe UI"/>
+          <w:color w:val="000000" w:themeColor="text1"/>
+          <w:szCs w:val="24"/>
+        </w:rPr>
+      </w:pPr>
+      <w:r>
+        <w:rPr>
+          <w:rFonts w:ascii="Nunito" w:hAnsi="Nunito" w:cs="Segoe UI"/>
+          <w:color w:val="000000" w:themeColor="text1"/>
+          <w:szCs w:val="24"/>
+        </w:rPr>
+        <w:lastRenderedPageBreak/>
+        <w:drawing>
+          <wp:inline distT="0" distB="0" distL="0" distR="0" wp14:anchorId="4B4273CF" wp14:editId="02925D50">
+            <wp:extent cx="6189345" cy="2549525"/>
+            <wp:effectExtent l="0" t="0" r="0" b="0"/>
+            <wp:docPr id="8" name="Picture 8"/>
+            <wp:cNvGraphicFramePr>
+              <a:graphicFrameLocks xmlns:a="http://schemas.openxmlformats.org/drawingml/2006/main" noChangeAspect="1"/>
+            </wp:cNvGraphicFramePr>
+            <a:graphic xmlns:a="http://schemas.openxmlformats.org/drawingml/2006/main">
+              <a:graphicData uri="http://schemas.openxmlformats.org/drawingml/2006/picture">
+                <pic:pic xmlns:pic="http://schemas.openxmlformats.org/drawingml/2006/picture">
+                  <pic:nvPicPr>
+                    <pic:cNvPr id="1" name=""/>
+                    <pic:cNvPicPr/>
+                  </pic:nvPicPr>
+                  <pic:blipFill>
+                    <a:blip r:embed="rId16"/>
+                    <a:stretch>
+                      <a:fillRect/>
+                    </a:stretch>
+                  </pic:blipFill>
+                  <pic:spPr>
+                    <a:xfrm>
+                      <a:off x="0" y="0"/>
+                      <a:ext cx="6189345" cy="2549525"/>
+                    </a:xfrm>
+                    <a:prstGeom prst="rect">
+                      <a:avLst/>
+                    </a:prstGeom>
+                  </pic:spPr>
+                </pic:pic>
+              </a:graphicData>
+            </a:graphic>
+          </wp:inline>
+        </w:drawing>
+      </w:r>
+    </w:p>
+    <w:p>
+      <w:pPr>
+        <w:spacing w:line="240" w:lineRule="auto"/>
+        <w:rPr>
+          <w:rFonts w:ascii="Nunito" w:hAnsi="Nunito" w:cs="Segoe UI"/>
+          <w:color w:val="000000" w:themeColor="text1"/>
+          <w:szCs w:val="24"/>
+        </w:rPr>
+      </w:pPr>
+      <w:r>
+        <w:rPr>
+          <w:rFonts w:ascii="Nunito" w:hAnsi="Nunito" w:cs="Segoe UI"/>
+          <w:color w:val="000000" w:themeColor="text1"/>
+          <w:szCs w:val="24"/>
+        </w:rPr>
+        <w:t>Here date column is now text data type and that’s not right and change it to date data type by right click and choose date.</w:t>
+      </w:r>
+    </w:p>
+    <w:p>
+      <w:pPr>
+        <w:spacing w:line="240" w:lineRule="auto"/>
+        <w:rPr>
+          <w:rFonts w:ascii="Nunito" w:hAnsi="Nunito" w:cs="Segoe UI"/>
+          <w:color w:val="000000" w:themeColor="text1"/>
+          <w:szCs w:val="24"/>
+        </w:rPr>
+      </w:pPr>
+      <w:r>
+        <w:rPr>
+          <w:rFonts w:ascii="Nunito" w:hAnsi="Nunito" w:cs="Segoe UI"/>
+          <w:color w:val="000000" w:themeColor="text1"/>
+          <w:szCs w:val="24"/>
+        </w:rPr>
+        <w:drawing>
+          <wp:inline distT="0" distB="0" distL="0" distR="0" wp14:anchorId="3D440798" wp14:editId="75E41773">
+            <wp:extent cx="4305673" cy="2651990"/>
+            <wp:effectExtent l="0" t="0" r="0" b="0"/>
+            <wp:docPr id="9" name="Picture 9"/>
+            <wp:cNvGraphicFramePr>
+              <a:graphicFrameLocks xmlns:a="http://schemas.openxmlformats.org/drawingml/2006/main" noChangeAspect="1"/>
+            </wp:cNvGraphicFramePr>
+            <a:graphic xmlns:a="http://schemas.openxmlformats.org/drawingml/2006/main">
+              <a:graphicData uri="http://schemas.openxmlformats.org/drawingml/2006/picture">
+                <pic:pic xmlns:pic="http://schemas.openxmlformats.org/drawingml/2006/picture">
+                  <pic:nvPicPr>
+                    <pic:cNvPr id="1" name=""/>
+                    <pic:cNvPicPr/>
+                  </pic:nvPicPr>
+                  <pic:blipFill>
+                    <a:blip r:embed="rId17"/>
+                    <a:stretch>
+                      <a:fillRect/>
+                    </a:stretch>
+                  </pic:blipFill>
+                  <pic:spPr>
+                    <a:xfrm>
+                      <a:off x="0" y="0"/>
+                      <a:ext cx="4305673" cy="2651990"/>
+                    </a:xfrm>
+                    <a:prstGeom prst="rect">
+                      <a:avLst/>
+                    </a:prstGeom>
+                  </pic:spPr>
+                </pic:pic>
+              </a:graphicData>
+            </a:graphic>
+          </wp:inline>
+        </w:drawing>
+      </w:r>
+    </w:p>
+    <w:p>
+      <w:pPr>
+        <w:spacing w:line="240" w:lineRule="auto"/>
+        <w:rPr>
+          <w:rFonts w:ascii="Nunito" w:hAnsi="Nunito" w:cs="Segoe UI"/>
+          <w:color w:val="000000" w:themeColor="text1"/>
+          <w:szCs w:val="24"/>
+        </w:rPr>
+      </w:pPr>
+      <w:r>
+        <w:rPr>
+          <w:rFonts w:ascii="Nunito" w:hAnsi="Nunito" w:cs="Segoe UI"/>
+          <w:color w:val="000000" w:themeColor="text1"/>
+          <w:szCs w:val="24"/>
+        </w:rPr>
+        <w:t>All of our steps are registered in applied steps.</w:t>
+      </w:r>
+      <w:r>
+        <w:rPr>
+          <w:rFonts w:ascii="Nunito" w:hAnsi="Nunito" w:cs="Segoe UI"/>
+          <w:color w:val="000000" w:themeColor="text1"/>
+          <w:szCs w:val="24"/>
+        </w:rPr>
+        <w:t xml:space="preserve"> So</w:t>
+      </w:r>
+      <w:r>
+        <w:rPr>
+          <w:rFonts w:ascii="Nunito" w:hAnsi="Nunito" w:cs="Segoe UI"/>
+          <w:color w:val="000000" w:themeColor="text1"/>
+          <w:szCs w:val="24"/>
+        </w:rPr>
+        <w:t>,</w:t>
+      </w:r>
+      <w:r>
+        <w:rPr>
+          <w:rFonts w:ascii="Nunito" w:hAnsi="Nunito" w:cs="Segoe UI"/>
+          <w:color w:val="000000" w:themeColor="text1"/>
+          <w:szCs w:val="24"/>
+        </w:rPr>
+        <w:t xml:space="preserve"> every time we upload a new file with the latest data, all these steps are automatically going to be applied to that dataset.</w:t>
+      </w:r>
+    </w:p>
+    <w:p>
+      <w:pPr>
+        <w:spacing w:line="240" w:lineRule="auto"/>
+        <w:rPr>
+          <w:rFonts w:ascii="Nunito" w:hAnsi="Nunito" w:cs="Segoe UI"/>
+          <w:color w:val="000000" w:themeColor="text1"/>
+          <w:szCs w:val="24"/>
+        </w:rPr>
+      </w:pPr>
     </w:p>
     <w:sectPr>
-      <w:headerReference w:type="default" r:id="rId9"/>
-      <w:footerReference w:type="default" r:id="rId10"/>
+      <w:headerReference w:type="default" r:id="rId18"/>
+      <w:footerReference w:type="default" r:id="rId19"/>
       <w:pgSz w:w="11907" w:h="16839" w:code="9"/>
       <w:pgMar w:top="1440" w:right="1080" w:bottom="1440" w:left="1080" w:header="720" w:footer="720" w:gutter="0"/>
       <w:pgBorders w:offsetFrom="page">
@@ -194,7 +1892,7 @@
           <v:stroke joinstyle="miter"/>
           <v:path gradientshapeok="t" o:connecttype="rect"/>
         </v:shapetype>
-        <v:shape id="Text Box 56" o:spid="_x0000_s1026" type="#_x0000_t202" style="position:absolute;left:0;text-align:left;margin-left:3267.2pt;margin-top:0;width:118.8pt;height:31.15pt;z-index:251659264;visibility:visible;mso-position-horizontal:right;mso-position-horizontal-relative:margin;mso-position-vertical:top;mso-position-vertical-relative:bottom-margin-area;mso-width-relative:margin;mso-height-relative:margin" o:gfxdata="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" filled="f" stroked="f" strokeweight=".5pt">
+        <v:shape id="Text Box 56" o:spid="_x0000_s1026" type="#_x0000_t202" style="position:absolute;left:0;text-align:left;margin-left:3334.8pt;margin-top:0;width:118.8pt;height:31.15pt;z-index:251659264;visibility:visible;mso-position-horizontal:right;mso-position-horizontal-relative:margin;mso-position-vertical:top;mso-position-vertical-relative:bottom-margin-area;mso-width-relative:margin;mso-height-relative:margin" o:gfxdata="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" filled="f" stroked="f" strokeweight=".5pt">
           <v:textbox style="mso-fit-shape-to-text:t">
             <w:txbxContent>
               <w:p>
@@ -1297,6 +2995,119 @@
     </w:lvl>
   </w:abstractNum>
   <w:abstractNum w:abstractNumId="9" w15:restartNumberingAfterBreak="0">
+    <w:nsid w:val="439D1FEE"/>
+    <w:multiLevelType w:val="hybridMultilevel"/>
+    <w:tmpl w:val="5ADE543A"/>
+    <w:lvl w:ilvl="0" w:tplc="E22EA7A2">
+      <w:start w:val="1"/>
+      <w:numFmt w:val="bullet"/>
+      <w:lvlText w:val="-"/>
+      <w:lvlJc w:val="left"/>
+      <w:pPr>
+        <w:ind w:left="720" w:hanging="360"/>
+      </w:pPr>
+      <w:rPr>
+        <w:rFonts w:ascii="Nunito" w:eastAsiaTheme="minorHAnsi" w:hAnsi="Nunito" w:cs="Segoe UI" w:hint="default"/>
+      </w:rPr>
+    </w:lvl>
+    <w:lvl w:ilvl="1" w:tplc="04090003" w:tentative="1">
+      <w:start w:val="1"/>
+      <w:numFmt w:val="bullet"/>
+      <w:lvlText w:val="o"/>
+      <w:lvlJc w:val="left"/>
+      <w:pPr>
+        <w:ind w:left="1440" w:hanging="360"/>
+      </w:pPr>
+      <w:rPr>
+        <w:rFonts w:ascii="Courier New" w:hAnsi="Courier New" w:cs="Courier New" w:hint="default"/>
+      </w:rPr>
+    </w:lvl>
+    <w:lvl w:ilvl="2" w:tplc="04090005" w:tentative="1">
+      <w:start w:val="1"/>
+      <w:numFmt w:val="bullet"/>
+      <w:lvlText w:val=""/>
+      <w:lvlJc w:val="left"/>
+      <w:pPr>
+        <w:ind w:left="2160" w:hanging="360"/>
+      </w:pPr>
+      <w:rPr>
+        <w:rFonts w:ascii="Wingdings" w:hAnsi="Wingdings" w:hint="default"/>
+      </w:rPr>
+    </w:lvl>
+    <w:lvl w:ilvl="3" w:tplc="04090001" w:tentative="1">
+      <w:start w:val="1"/>
+      <w:numFmt w:val="bullet"/>
+      <w:lvlText w:val=""/>
+      <w:lvlJc w:val="left"/>
+      <w:pPr>
+        <w:ind w:left="2880" w:hanging="360"/>
+      </w:pPr>
+      <w:rPr>
+        <w:rFonts w:ascii="Symbol" w:hAnsi="Symbol" w:hint="default"/>
+      </w:rPr>
+    </w:lvl>
+    <w:lvl w:ilvl="4" w:tplc="04090003" w:tentative="1">
+      <w:start w:val="1"/>
+      <w:numFmt w:val="bullet"/>
+      <w:lvlText w:val="o"/>
+      <w:lvlJc w:val="left"/>
+      <w:pPr>
+        <w:ind w:left="3600" w:hanging="360"/>
+      </w:pPr>
+      <w:rPr>
+        <w:rFonts w:ascii="Courier New" w:hAnsi="Courier New" w:cs="Courier New" w:hint="default"/>
+      </w:rPr>
+    </w:lvl>
+    <w:lvl w:ilvl="5" w:tplc="04090005" w:tentative="1">
+      <w:start w:val="1"/>
+      <w:numFmt w:val="bullet"/>
+      <w:lvlText w:val=""/>
+      <w:lvlJc w:val="left"/>
+      <w:pPr>
+        <w:ind w:left="4320" w:hanging="360"/>
+      </w:pPr>
+      <w:rPr>
+        <w:rFonts w:ascii="Wingdings" w:hAnsi="Wingdings" w:hint="default"/>
+      </w:rPr>
+    </w:lvl>
+    <w:lvl w:ilvl="6" w:tplc="04090001" w:tentative="1">
+      <w:start w:val="1"/>
+      <w:numFmt w:val="bullet"/>
+      <w:lvlText w:val=""/>
+      <w:lvlJc w:val="left"/>
+      <w:pPr>
+        <w:ind w:left="5040" w:hanging="360"/>
+      </w:pPr>
+      <w:rPr>
+        <w:rFonts w:ascii="Symbol" w:hAnsi="Symbol" w:hint="default"/>
+      </w:rPr>
+    </w:lvl>
+    <w:lvl w:ilvl="7" w:tplc="04090003" w:tentative="1">
+      <w:start w:val="1"/>
+      <w:numFmt w:val="bullet"/>
+      <w:lvlText w:val="o"/>
+      <w:lvlJc w:val="left"/>
+      <w:pPr>
+        <w:ind w:left="5760" w:hanging="360"/>
+      </w:pPr>
+      <w:rPr>
+        <w:rFonts w:ascii="Courier New" w:hAnsi="Courier New" w:cs="Courier New" w:hint="default"/>
+      </w:rPr>
+    </w:lvl>
+    <w:lvl w:ilvl="8" w:tplc="04090005" w:tentative="1">
+      <w:start w:val="1"/>
+      <w:numFmt w:val="bullet"/>
+      <w:lvlText w:val=""/>
+      <w:lvlJc w:val="left"/>
+      <w:pPr>
+        <w:ind w:left="6480" w:hanging="360"/>
+      </w:pPr>
+      <w:rPr>
+        <w:rFonts w:ascii="Wingdings" w:hAnsi="Wingdings" w:hint="default"/>
+      </w:rPr>
+    </w:lvl>
+  </w:abstractNum>
+  <w:abstractNum w:abstractNumId="10" w15:restartNumberingAfterBreak="0">
     <w:nsid w:val="48C867F5"/>
     <w:multiLevelType w:val="hybridMultilevel"/>
     <w:tmpl w:val="F488B12E"/>
@@ -1409,7 +3220,7 @@
       </w:rPr>
     </w:lvl>
   </w:abstractNum>
-  <w:abstractNum w:abstractNumId="10" w15:restartNumberingAfterBreak="0">
+  <w:abstractNum w:abstractNumId="11" w15:restartNumberingAfterBreak="0">
     <w:nsid w:val="4B956A47"/>
     <w:multiLevelType w:val="hybridMultilevel"/>
     <w:tmpl w:val="D722BD1E"/>
@@ -1498,7 +3309,7 @@
       </w:pPr>
     </w:lvl>
   </w:abstractNum>
-  <w:abstractNum w:abstractNumId="11" w15:restartNumberingAfterBreak="0">
+  <w:abstractNum w:abstractNumId="12" w15:restartNumberingAfterBreak="0">
     <w:nsid w:val="4ED90F31"/>
     <w:multiLevelType w:val="hybridMultilevel"/>
     <w:tmpl w:val="0666F58E"/>
@@ -1584,7 +3395,7 @@
       </w:pPr>
     </w:lvl>
   </w:abstractNum>
-  <w:abstractNum w:abstractNumId="12" w15:restartNumberingAfterBreak="0">
+  <w:abstractNum w:abstractNumId="13" w15:restartNumberingAfterBreak="0">
     <w:nsid w:val="57CC74D5"/>
     <w:multiLevelType w:val="hybridMultilevel"/>
     <w:tmpl w:val="25B85F08"/>
@@ -1697,7 +3508,119 @@
       </w:rPr>
     </w:lvl>
   </w:abstractNum>
-  <w:abstractNum w:abstractNumId="13" w15:restartNumberingAfterBreak="0">
+  <w:abstractNum w:abstractNumId="14" w15:restartNumberingAfterBreak="0">
+    <w:nsid w:val="5B017FC4"/>
+    <w:multiLevelType w:val="hybridMultilevel"/>
+    <w:tmpl w:val="DC44E05A"/>
+    <w:lvl w:ilvl="0" w:tplc="4A7A96B4">
+      <w:numFmt w:val="bullet"/>
+      <w:lvlText w:val="-"/>
+      <w:lvlJc w:val="left"/>
+      <w:pPr>
+        <w:ind w:left="720" w:hanging="360"/>
+      </w:pPr>
+      <w:rPr>
+        <w:rFonts w:ascii="Nunito" w:eastAsiaTheme="minorHAnsi" w:hAnsi="Nunito" w:cs="Segoe UI" w:hint="default"/>
+      </w:rPr>
+    </w:lvl>
+    <w:lvl w:ilvl="1" w:tplc="04090003" w:tentative="1">
+      <w:start w:val="1"/>
+      <w:numFmt w:val="bullet"/>
+      <w:lvlText w:val="o"/>
+      <w:lvlJc w:val="left"/>
+      <w:pPr>
+        <w:ind w:left="1440" w:hanging="360"/>
+      </w:pPr>
+      <w:rPr>
+        <w:rFonts w:ascii="Courier New" w:hAnsi="Courier New" w:cs="Courier New" w:hint="default"/>
+      </w:rPr>
+    </w:lvl>
+    <w:lvl w:ilvl="2" w:tplc="04090005" w:tentative="1">
+      <w:start w:val="1"/>
+      <w:numFmt w:val="bullet"/>
+      <w:lvlText w:val=""/>
+      <w:lvlJc w:val="left"/>
+      <w:pPr>
+        <w:ind w:left="2160" w:hanging="360"/>
+      </w:pPr>
+      <w:rPr>
+        <w:rFonts w:ascii="Wingdings" w:hAnsi="Wingdings" w:hint="default"/>
+      </w:rPr>
+    </w:lvl>
+    <w:lvl w:ilvl="3" w:tplc="04090001" w:tentative="1">
+      <w:start w:val="1"/>
+      <w:numFmt w:val="bullet"/>
+      <w:lvlText w:val=""/>
+      <w:lvlJc w:val="left"/>
+      <w:pPr>
+        <w:ind w:left="2880" w:hanging="360"/>
+      </w:pPr>
+      <w:rPr>
+        <w:rFonts w:ascii="Symbol" w:hAnsi="Symbol" w:hint="default"/>
+      </w:rPr>
+    </w:lvl>
+    <w:lvl w:ilvl="4" w:tplc="04090003" w:tentative="1">
+      <w:start w:val="1"/>
+      <w:numFmt w:val="bullet"/>
+      <w:lvlText w:val="o"/>
+      <w:lvlJc w:val="left"/>
+      <w:pPr>
+        <w:ind w:left="3600" w:hanging="360"/>
+      </w:pPr>
+      <w:rPr>
+        <w:rFonts w:ascii="Courier New" w:hAnsi="Courier New" w:cs="Courier New" w:hint="default"/>
+      </w:rPr>
+    </w:lvl>
+    <w:lvl w:ilvl="5" w:tplc="04090005" w:tentative="1">
+      <w:start w:val="1"/>
+      <w:numFmt w:val="bullet"/>
+      <w:lvlText w:val=""/>
+      <w:lvlJc w:val="left"/>
+      <w:pPr>
+        <w:ind w:left="4320" w:hanging="360"/>
+      </w:pPr>
+      <w:rPr>
+        <w:rFonts w:ascii="Wingdings" w:hAnsi="Wingdings" w:hint="default"/>
+      </w:rPr>
+    </w:lvl>
+    <w:lvl w:ilvl="6" w:tplc="04090001" w:tentative="1">
+      <w:start w:val="1"/>
+      <w:numFmt w:val="bullet"/>
+      <w:lvlText w:val=""/>
+      <w:lvlJc w:val="left"/>
+      <w:pPr>
+        <w:ind w:left="5040" w:hanging="360"/>
+      </w:pPr>
+      <w:rPr>
+        <w:rFonts w:ascii="Symbol" w:hAnsi="Symbol" w:hint="default"/>
+      </w:rPr>
+    </w:lvl>
+    <w:lvl w:ilvl="7" w:tplc="04090003" w:tentative="1">
+      <w:start w:val="1"/>
+      <w:numFmt w:val="bullet"/>
+      <w:lvlText w:val="o"/>
+      <w:lvlJc w:val="left"/>
+      <w:pPr>
+        <w:ind w:left="5760" w:hanging="360"/>
+      </w:pPr>
+      <w:rPr>
+        <w:rFonts w:ascii="Courier New" w:hAnsi="Courier New" w:cs="Courier New" w:hint="default"/>
+      </w:rPr>
+    </w:lvl>
+    <w:lvl w:ilvl="8" w:tplc="04090005" w:tentative="1">
+      <w:start w:val="1"/>
+      <w:numFmt w:val="bullet"/>
+      <w:lvlText w:val=""/>
+      <w:lvlJc w:val="left"/>
+      <w:pPr>
+        <w:ind w:left="6480" w:hanging="360"/>
+      </w:pPr>
+      <w:rPr>
+        <w:rFonts w:ascii="Wingdings" w:hAnsi="Wingdings" w:hint="default"/>
+      </w:rPr>
+    </w:lvl>
+  </w:abstractNum>
+  <w:abstractNum w:abstractNumId="15" w15:restartNumberingAfterBreak="0">
     <w:nsid w:val="5EC14A4B"/>
     <w:multiLevelType w:val="hybridMultilevel"/>
     <w:tmpl w:val="01A2F09E"/>
@@ -1809,7 +3732,7 @@
       </w:rPr>
     </w:lvl>
   </w:abstractNum>
-  <w:abstractNum w:abstractNumId="14" w15:restartNumberingAfterBreak="0">
+  <w:abstractNum w:abstractNumId="16" w15:restartNumberingAfterBreak="0">
     <w:nsid w:val="673947DA"/>
     <w:multiLevelType w:val="multilevel"/>
     <w:tmpl w:val="86B2E0FC"/>
@@ -1958,7 +3881,7 @@
       </w:rPr>
     </w:lvl>
   </w:abstractNum>
-  <w:abstractNum w:abstractNumId="15" w15:restartNumberingAfterBreak="0">
+  <w:abstractNum w:abstractNumId="17" w15:restartNumberingAfterBreak="0">
     <w:nsid w:val="69E67302"/>
     <w:multiLevelType w:val="hybridMultilevel"/>
     <w:tmpl w:val="E5A82150"/>
@@ -2071,7 +3994,96 @@
       </w:rPr>
     </w:lvl>
   </w:abstractNum>
-  <w:abstractNum w:abstractNumId="16" w15:restartNumberingAfterBreak="0">
+  <w:abstractNum w:abstractNumId="18" w15:restartNumberingAfterBreak="0">
+    <w:nsid w:val="705B2669"/>
+    <w:multiLevelType w:val="hybridMultilevel"/>
+    <w:tmpl w:val="65AE36A0"/>
+    <w:lvl w:ilvl="0" w:tplc="0409000F">
+      <w:start w:val="1"/>
+      <w:numFmt w:val="decimal"/>
+      <w:lvlText w:val="%1."/>
+      <w:lvlJc w:val="left"/>
+      <w:pPr>
+        <w:ind w:left="720" w:hanging="360"/>
+      </w:pPr>
+      <w:rPr>
+        <w:rFonts w:hint="default"/>
+      </w:rPr>
+    </w:lvl>
+    <w:lvl w:ilvl="1" w:tplc="04090019" w:tentative="1">
+      <w:start w:val="1"/>
+      <w:numFmt w:val="lowerLetter"/>
+      <w:lvlText w:val="%2."/>
+      <w:lvlJc w:val="left"/>
+      <w:pPr>
+        <w:ind w:left="1440" w:hanging="360"/>
+      </w:pPr>
+    </w:lvl>
+    <w:lvl w:ilvl="2" w:tplc="0409001B" w:tentative="1">
+      <w:start w:val="1"/>
+      <w:numFmt w:val="lowerRoman"/>
+      <w:lvlText w:val="%3."/>
+      <w:lvlJc w:val="right"/>
+      <w:pPr>
+        <w:ind w:left="2160" w:hanging="180"/>
+      </w:pPr>
+    </w:lvl>
+    <w:lvl w:ilvl="3" w:tplc="0409000F" w:tentative="1">
+      <w:start w:val="1"/>
+      <w:numFmt w:val="decimal"/>
+      <w:lvlText w:val="%4."/>
+      <w:lvlJc w:val="left"/>
+      <w:pPr>
+        <w:ind w:left="2880" w:hanging="360"/>
+      </w:pPr>
+    </w:lvl>
+    <w:lvl w:ilvl="4" w:tplc="04090019" w:tentative="1">
+      <w:start w:val="1"/>
+      <w:numFmt w:val="lowerLetter"/>
+      <w:lvlText w:val="%5."/>
+      <w:lvlJc w:val="left"/>
+      <w:pPr>
+        <w:ind w:left="3600" w:hanging="360"/>
+      </w:pPr>
+    </w:lvl>
+    <w:lvl w:ilvl="5" w:tplc="0409001B" w:tentative="1">
+      <w:start w:val="1"/>
+      <w:numFmt w:val="lowerRoman"/>
+      <w:lvlText w:val="%6."/>
+      <w:lvlJc w:val="right"/>
+      <w:pPr>
+        <w:ind w:left="4320" w:hanging="180"/>
+      </w:pPr>
+    </w:lvl>
+    <w:lvl w:ilvl="6" w:tplc="0409000F" w:tentative="1">
+      <w:start w:val="1"/>
+      <w:numFmt w:val="decimal"/>
+      <w:lvlText w:val="%7."/>
+      <w:lvlJc w:val="left"/>
+      <w:pPr>
+        <w:ind w:left="5040" w:hanging="360"/>
+      </w:pPr>
+    </w:lvl>
+    <w:lvl w:ilvl="7" w:tplc="04090019" w:tentative="1">
+      <w:start w:val="1"/>
+      <w:numFmt w:val="lowerLetter"/>
+      <w:lvlText w:val="%8."/>
+      <w:lvlJc w:val="left"/>
+      <w:pPr>
+        <w:ind w:left="5760" w:hanging="360"/>
+      </w:pPr>
+    </w:lvl>
+    <w:lvl w:ilvl="8" w:tplc="0409001B" w:tentative="1">
+      <w:start w:val="1"/>
+      <w:numFmt w:val="lowerRoman"/>
+      <w:lvlText w:val="%9."/>
+      <w:lvlJc w:val="right"/>
+      <w:pPr>
+        <w:ind w:left="6480" w:hanging="180"/>
+      </w:pPr>
+    </w:lvl>
+  </w:abstractNum>
+  <w:abstractNum w:abstractNumId="19" w15:restartNumberingAfterBreak="0">
     <w:nsid w:val="7E4274B8"/>
     <w:multiLevelType w:val="hybridMultilevel"/>
     <w:tmpl w:val="4210B5B4"/>
@@ -2160,7 +4172,7 @@
       </w:pPr>
     </w:lvl>
   </w:abstractNum>
-  <w:abstractNum w:abstractNumId="17" w15:restartNumberingAfterBreak="0">
+  <w:abstractNum w:abstractNumId="20" w15:restartNumberingAfterBreak="0">
     <w:nsid w:val="7F1C3251"/>
     <w:multiLevelType w:val="hybridMultilevel"/>
     <w:tmpl w:val="0D2CC754"/>
@@ -2277,7 +4289,7 @@
     <w:abstractNumId w:val="5"/>
   </w:num>
   <w:num w:numId="2" w16cid:durableId="1918976945">
-    <w:abstractNumId w:val="17"/>
+    <w:abstractNumId w:val="20"/>
   </w:num>
   <w:num w:numId="3" w16cid:durableId="981233220">
     <w:abstractNumId w:val="8"/>
@@ -2289,31 +4301,31 @@
     <w:abstractNumId w:val="4"/>
   </w:num>
   <w:num w:numId="6" w16cid:durableId="586230358">
-    <w:abstractNumId w:val="16"/>
+    <w:abstractNumId w:val="19"/>
   </w:num>
   <w:num w:numId="7" w16cid:durableId="1749577305">
-    <w:abstractNumId w:val="11"/>
+    <w:abstractNumId w:val="12"/>
   </w:num>
   <w:num w:numId="8" w16cid:durableId="949505017">
     <w:abstractNumId w:val="2"/>
   </w:num>
   <w:num w:numId="9" w16cid:durableId="435448820">
-    <w:abstractNumId w:val="10"/>
+    <w:abstractNumId w:val="11"/>
   </w:num>
   <w:num w:numId="10" w16cid:durableId="1801679734">
     <w:abstractNumId w:val="3"/>
   </w:num>
   <w:num w:numId="11" w16cid:durableId="1828279935">
-    <w:abstractNumId w:val="12"/>
+    <w:abstractNumId w:val="13"/>
   </w:num>
   <w:num w:numId="12" w16cid:durableId="1753040788">
     <w:abstractNumId w:val="0"/>
   </w:num>
   <w:num w:numId="13" w16cid:durableId="658658711">
-    <w:abstractNumId w:val="9"/>
+    <w:abstractNumId w:val="10"/>
   </w:num>
   <w:num w:numId="14" w16cid:durableId="1465611291">
-    <w:abstractNumId w:val="15"/>
+    <w:abstractNumId w:val="17"/>
   </w:num>
   <w:num w:numId="15" w16cid:durableId="1080906774">
     <w:abstractNumId w:val="7"/>
@@ -2322,10 +4334,19 @@
     <w:abstractNumId w:val="1"/>
   </w:num>
   <w:num w:numId="17" w16cid:durableId="1247959316">
-    <w:abstractNumId w:val="13"/>
+    <w:abstractNumId w:val="15"/>
   </w:num>
   <w:num w:numId="18" w16cid:durableId="1111818568">
+    <w:abstractNumId w:val="16"/>
+  </w:num>
+  <w:num w:numId="19" w16cid:durableId="1258563170">
     <w:abstractNumId w:val="14"/>
+  </w:num>
+  <w:num w:numId="20" w16cid:durableId="409086235">
+    <w:abstractNumId w:val="18"/>
+  </w:num>
+  <w:num w:numId="21" w16cid:durableId="365330092">
+    <w:abstractNumId w:val="9"/>
   </w:num>
   <w:numIdMacAtCleanup w:val="2"/>
 </w:numbering>

</xml_diff>

<commit_message>
transform data before visualize
</commit_message>
<xml_diff>
--- a/Power BI/power BI.docx
+++ b/Power BI/power BI.docx
@@ -1803,10 +1803,977 @@
           <w:szCs w:val="24"/>
         </w:rPr>
       </w:pPr>
+      <w:r>
+        <w:rPr>
+          <w:rFonts w:ascii="Nunito" w:hAnsi="Nunito" w:cs="Segoe UI"/>
+          <w:color w:val="000000" w:themeColor="text1"/>
+          <w:szCs w:val="24"/>
+        </w:rPr>
+        <w:t>Now open a new excel file from the ribbon, New Source under Home tab</w:t>
+      </w:r>
+      <w:r>
+        <w:rPr>
+          <w:rFonts w:ascii="Nunito" w:hAnsi="Nunito" w:cs="Segoe UI"/>
+          <w:color w:val="000000" w:themeColor="text1"/>
+          <w:szCs w:val="24"/>
+        </w:rPr>
+        <w:t xml:space="preserve"> and choose customer master data from computer.</w:t>
+      </w:r>
+    </w:p>
+    <w:p>
+      <w:pPr>
+        <w:spacing w:line="240" w:lineRule="auto"/>
+        <w:rPr>
+          <w:rFonts w:ascii="Nunito" w:hAnsi="Nunito" w:cs="Segoe UI"/>
+          <w:color w:val="000000" w:themeColor="text1"/>
+          <w:szCs w:val="24"/>
+        </w:rPr>
+      </w:pPr>
+      <w:r>
+        <w:rPr>
+          <w:rFonts w:ascii="Nunito" w:hAnsi="Nunito" w:cs="Segoe UI"/>
+          <w:color w:val="000000" w:themeColor="text1"/>
+          <w:szCs w:val="24"/>
+        </w:rPr>
+        <w:lastRenderedPageBreak/>
+        <w:drawing>
+          <wp:inline distT="0" distB="0" distL="0" distR="0" wp14:anchorId="3457EF4D" wp14:editId="11E3D1B8">
+            <wp:extent cx="6189345" cy="3707765"/>
+            <wp:effectExtent l="0" t="0" r="0" b="0"/>
+            <wp:docPr id="10" name="Picture 10"/>
+            <wp:cNvGraphicFramePr>
+              <a:graphicFrameLocks xmlns:a="http://schemas.openxmlformats.org/drawingml/2006/main" noChangeAspect="1"/>
+            </wp:cNvGraphicFramePr>
+            <a:graphic xmlns:a="http://schemas.openxmlformats.org/drawingml/2006/main">
+              <a:graphicData uri="http://schemas.openxmlformats.org/drawingml/2006/picture">
+                <pic:pic xmlns:pic="http://schemas.openxmlformats.org/drawingml/2006/picture">
+                  <pic:nvPicPr>
+                    <pic:cNvPr id="1" name=""/>
+                    <pic:cNvPicPr/>
+                  </pic:nvPicPr>
+                  <pic:blipFill>
+                    <a:blip r:embed="rId18"/>
+                    <a:stretch>
+                      <a:fillRect/>
+                    </a:stretch>
+                  </pic:blipFill>
+                  <pic:spPr>
+                    <a:xfrm>
+                      <a:off x="0" y="0"/>
+                      <a:ext cx="6189345" cy="3707765"/>
+                    </a:xfrm>
+                    <a:prstGeom prst="rect">
+                      <a:avLst/>
+                    </a:prstGeom>
+                  </pic:spPr>
+                </pic:pic>
+              </a:graphicData>
+            </a:graphic>
+          </wp:inline>
+        </w:drawing>
+      </w:r>
+    </w:p>
+    <w:p>
+      <w:pPr>
+        <w:spacing w:line="240" w:lineRule="auto"/>
+        <w:rPr>
+          <w:rFonts w:ascii="Nunito" w:hAnsi="Nunito" w:cs="Segoe UI"/>
+          <w:color w:val="000000" w:themeColor="text1"/>
+          <w:szCs w:val="24"/>
+        </w:rPr>
+      </w:pPr>
+      <w:r>
+        <w:rPr>
+          <w:rFonts w:ascii="Nunito" w:hAnsi="Nunito" w:cs="Segoe UI"/>
+          <w:color w:val="000000" w:themeColor="text1"/>
+          <w:szCs w:val="24"/>
+        </w:rPr>
+        <w:t>Now inside the file, we have a table (small blue top bar) and sheet.</w:t>
+      </w:r>
+      <w:r>
+        <w:rPr>
+          <w:rFonts w:ascii="Nunito" w:hAnsi="Nunito" w:cs="Segoe UI"/>
+          <w:color w:val="000000" w:themeColor="text1"/>
+          <w:szCs w:val="24"/>
+        </w:rPr>
+        <w:t xml:space="preserve"> It’s always a good practice with a table.</w:t>
+      </w:r>
+      <w:r>
+        <w:rPr>
+          <w:rFonts w:ascii="Nunito" w:hAnsi="Nunito" w:cs="Segoe UI"/>
+          <w:color w:val="000000" w:themeColor="text1"/>
+          <w:szCs w:val="24"/>
+        </w:rPr>
+        <w:t xml:space="preserve"> This way we can avoid numbers that might just show up on this sheet that we don’t want imported. Select first one table, click on okay.</w:t>
+      </w:r>
+    </w:p>
+    <w:p>
+      <w:pPr>
+        <w:spacing w:line="240" w:lineRule="auto"/>
+        <w:rPr>
+          <w:rFonts w:ascii="Nunito" w:hAnsi="Nunito" w:cs="Segoe UI"/>
+          <w:color w:val="000000" w:themeColor="text1"/>
+          <w:szCs w:val="24"/>
+        </w:rPr>
+      </w:pPr>
+      <w:r>
+        <w:rPr>
+          <w:rFonts w:ascii="Nunito" w:hAnsi="Nunito" w:cs="Segoe UI"/>
+          <w:color w:val="000000" w:themeColor="text1"/>
+          <w:szCs w:val="24"/>
+        </w:rPr>
+        <w:drawing>
+          <wp:inline distT="0" distB="0" distL="0" distR="0" wp14:anchorId="67C7A7FB" wp14:editId="655C94F5">
+            <wp:extent cx="6189345" cy="1646555"/>
+            <wp:effectExtent l="0" t="0" r="0" b="0"/>
+            <wp:docPr id="11" name="Picture 11"/>
+            <wp:cNvGraphicFramePr>
+              <a:graphicFrameLocks xmlns:a="http://schemas.openxmlformats.org/drawingml/2006/main" noChangeAspect="1"/>
+            </wp:cNvGraphicFramePr>
+            <a:graphic xmlns:a="http://schemas.openxmlformats.org/drawingml/2006/main">
+              <a:graphicData uri="http://schemas.openxmlformats.org/drawingml/2006/picture">
+                <pic:pic xmlns:pic="http://schemas.openxmlformats.org/drawingml/2006/picture">
+                  <pic:nvPicPr>
+                    <pic:cNvPr id="1" name=""/>
+                    <pic:cNvPicPr/>
+                  </pic:nvPicPr>
+                  <pic:blipFill>
+                    <a:blip r:embed="rId19"/>
+                    <a:stretch>
+                      <a:fillRect/>
+                    </a:stretch>
+                  </pic:blipFill>
+                  <pic:spPr>
+                    <a:xfrm>
+                      <a:off x="0" y="0"/>
+                      <a:ext cx="6189345" cy="1646555"/>
+                    </a:xfrm>
+                    <a:prstGeom prst="rect">
+                      <a:avLst/>
+                    </a:prstGeom>
+                  </pic:spPr>
+                </pic:pic>
+              </a:graphicData>
+            </a:graphic>
+          </wp:inline>
+        </w:drawing>
+      </w:r>
+    </w:p>
+    <w:p>
+      <w:pPr>
+        <w:spacing w:line="240" w:lineRule="auto"/>
+        <w:rPr>
+          <w:rFonts w:ascii="Nunito" w:hAnsi="Nunito" w:cs="Segoe UI"/>
+          <w:color w:val="000000" w:themeColor="text1"/>
+          <w:szCs w:val="24"/>
+        </w:rPr>
+      </w:pPr>
+      <w:r>
+        <w:rPr>
+          <w:rFonts w:ascii="Nunito" w:hAnsi="Nunito" w:cs="Segoe UI"/>
+          <w:color w:val="000000" w:themeColor="text1"/>
+          <w:szCs w:val="24"/>
+        </w:rPr>
+        <w:t>We have a lot of information about the customer here and we have city province.</w:t>
+      </w:r>
+      <w:r>
+        <w:rPr>
+          <w:rFonts w:ascii="Nunito" w:hAnsi="Nunito" w:cs="Segoe UI"/>
+          <w:color w:val="000000" w:themeColor="text1"/>
+          <w:szCs w:val="24"/>
+        </w:rPr>
+        <w:t xml:space="preserve"> It would be great to split city and province into two separate columns.</w:t>
+      </w:r>
+      <w:r>
+        <w:rPr>
+          <w:rFonts w:ascii="Nunito" w:hAnsi="Nunito" w:cs="Segoe UI"/>
+          <w:color w:val="000000" w:themeColor="text1"/>
+          <w:szCs w:val="24"/>
+        </w:rPr>
+        <w:t xml:space="preserve"> We can do that easily with power query. Right mouse click, split column, by delimiter</w:t>
+      </w:r>
+    </w:p>
+    <w:p>
+      <w:pPr>
+        <w:spacing w:line="240" w:lineRule="auto"/>
+        <w:rPr>
+          <w:rFonts w:ascii="Nunito" w:hAnsi="Nunito" w:cs="Segoe UI"/>
+          <w:color w:val="000000" w:themeColor="text1"/>
+          <w:szCs w:val="24"/>
+        </w:rPr>
+      </w:pPr>
+    </w:p>
+    <w:p>
+      <w:pPr>
+        <w:spacing w:line="240" w:lineRule="auto"/>
+        <w:rPr>
+          <w:rFonts w:ascii="Nunito" w:hAnsi="Nunito" w:cs="Segoe UI"/>
+          <w:color w:val="000000" w:themeColor="text1"/>
+          <w:szCs w:val="24"/>
+        </w:rPr>
+      </w:pPr>
+    </w:p>
+    <w:p>
+      <w:pPr>
+        <w:spacing w:line="240" w:lineRule="auto"/>
+        <w:rPr>
+          <w:rFonts w:ascii="Nunito" w:hAnsi="Nunito" w:cs="Segoe UI"/>
+          <w:color w:val="000000" w:themeColor="text1"/>
+          <w:szCs w:val="24"/>
+        </w:rPr>
+      </w:pPr>
+    </w:p>
+    <w:p>
+      <w:pPr>
+        <w:spacing w:line="240" w:lineRule="auto"/>
+        <w:rPr>
+          <w:rFonts w:ascii="Nunito" w:hAnsi="Nunito" w:cs="Segoe UI"/>
+          <w:color w:val="000000" w:themeColor="text1"/>
+          <w:szCs w:val="24"/>
+        </w:rPr>
+      </w:pPr>
+    </w:p>
+    <w:p>
+      <w:pPr>
+        <w:spacing w:line="240" w:lineRule="auto"/>
+        <w:rPr>
+          <w:rFonts w:ascii="Nunito" w:hAnsi="Nunito" w:cs="Segoe UI"/>
+          <w:color w:val="000000" w:themeColor="text1"/>
+          <w:szCs w:val="24"/>
+        </w:rPr>
+      </w:pPr>
+      <w:r>
+        <w:rPr>
+          <w:rFonts w:ascii="Nunito" w:hAnsi="Nunito" w:cs="Segoe UI"/>
+          <w:color w:val="000000" w:themeColor="text1"/>
+          <w:szCs w:val="24"/>
+        </w:rPr>
+        <w:lastRenderedPageBreak/>
+        <w:drawing>
+          <wp:inline distT="0" distB="0" distL="0" distR="0" wp14:anchorId="327D8BE0" wp14:editId="156BEFD6">
+            <wp:extent cx="3718882" cy="2370025"/>
+            <wp:effectExtent l="0" t="0" r="0" b="0"/>
+            <wp:docPr id="13" name="Picture 13"/>
+            <wp:cNvGraphicFramePr>
+              <a:graphicFrameLocks xmlns:a="http://schemas.openxmlformats.org/drawingml/2006/main" noChangeAspect="1"/>
+            </wp:cNvGraphicFramePr>
+            <a:graphic xmlns:a="http://schemas.openxmlformats.org/drawingml/2006/main">
+              <a:graphicData uri="http://schemas.openxmlformats.org/drawingml/2006/picture">
+                <pic:pic xmlns:pic="http://schemas.openxmlformats.org/drawingml/2006/picture">
+                  <pic:nvPicPr>
+                    <pic:cNvPr id="1" name=""/>
+                    <pic:cNvPicPr/>
+                  </pic:nvPicPr>
+                  <pic:blipFill>
+                    <a:blip r:embed="rId20"/>
+                    <a:stretch>
+                      <a:fillRect/>
+                    </a:stretch>
+                  </pic:blipFill>
+                  <pic:spPr>
+                    <a:xfrm>
+                      <a:off x="0" y="0"/>
+                      <a:ext cx="3718882" cy="2370025"/>
+                    </a:xfrm>
+                    <a:prstGeom prst="rect">
+                      <a:avLst/>
+                    </a:prstGeom>
+                  </pic:spPr>
+                </pic:pic>
+              </a:graphicData>
+            </a:graphic>
+          </wp:inline>
+        </w:drawing>
+      </w:r>
+    </w:p>
+    <w:p>
+      <w:pPr>
+        <w:spacing w:line="240" w:lineRule="auto"/>
+        <w:rPr>
+          <w:rFonts w:ascii="Nunito" w:hAnsi="Nunito" w:cs="Segoe UI"/>
+          <w:color w:val="000000" w:themeColor="text1"/>
+          <w:szCs w:val="24"/>
+        </w:rPr>
+      </w:pPr>
+      <w:r>
+        <w:rPr>
+          <w:rFonts w:ascii="Nunito" w:hAnsi="Nunito" w:cs="Segoe UI"/>
+          <w:color w:val="000000" w:themeColor="text1"/>
+          <w:szCs w:val="24"/>
+        </w:rPr>
+        <w:drawing>
+          <wp:inline distT="0" distB="0" distL="0" distR="0" wp14:anchorId="21FE406E" wp14:editId="14F16F9C">
+            <wp:extent cx="6189345" cy="4303395"/>
+            <wp:effectExtent l="0" t="0" r="0" b="0"/>
+            <wp:docPr id="12" name="Picture 12"/>
+            <wp:cNvGraphicFramePr>
+              <a:graphicFrameLocks xmlns:a="http://schemas.openxmlformats.org/drawingml/2006/main" noChangeAspect="1"/>
+            </wp:cNvGraphicFramePr>
+            <a:graphic xmlns:a="http://schemas.openxmlformats.org/drawingml/2006/main">
+              <a:graphicData uri="http://schemas.openxmlformats.org/drawingml/2006/picture">
+                <pic:pic xmlns:pic="http://schemas.openxmlformats.org/drawingml/2006/picture">
+                  <pic:nvPicPr>
+                    <pic:cNvPr id="1" name=""/>
+                    <pic:cNvPicPr/>
+                  </pic:nvPicPr>
+                  <pic:blipFill>
+                    <a:blip r:embed="rId21"/>
+                    <a:stretch>
+                      <a:fillRect/>
+                    </a:stretch>
+                  </pic:blipFill>
+                  <pic:spPr>
+                    <a:xfrm>
+                      <a:off x="0" y="0"/>
+                      <a:ext cx="6189345" cy="4303395"/>
+                    </a:xfrm>
+                    <a:prstGeom prst="rect">
+                      <a:avLst/>
+                    </a:prstGeom>
+                  </pic:spPr>
+                </pic:pic>
+              </a:graphicData>
+            </a:graphic>
+          </wp:inline>
+        </w:drawing>
+      </w:r>
+    </w:p>
+    <w:p>
+      <w:pPr>
+        <w:spacing w:line="240" w:lineRule="auto"/>
+        <w:rPr>
+          <w:rFonts w:ascii="Nunito" w:hAnsi="Nunito" w:cs="Segoe UI"/>
+          <w:color w:val="000000" w:themeColor="text1"/>
+          <w:szCs w:val="24"/>
+        </w:rPr>
+      </w:pPr>
+      <w:r>
+        <w:rPr>
+          <w:rFonts w:ascii="Nunito" w:hAnsi="Nunito" w:cs="Segoe UI"/>
+          <w:color w:val="000000" w:themeColor="text1"/>
+          <w:szCs w:val="24"/>
+        </w:rPr>
+        <w:t xml:space="preserve">One space and </w:t>
+      </w:r>
+      <w:r>
+        <w:rPr>
+          <w:rFonts w:ascii="Nunito" w:hAnsi="Nunito" w:cs="Segoe UI"/>
+          <w:color w:val="000000" w:themeColor="text1"/>
+          <w:szCs w:val="24"/>
+        </w:rPr>
+        <w:t>‘</w:t>
+      </w:r>
+      <w:r>
+        <w:rPr>
+          <w:rFonts w:ascii="Nunito" w:hAnsi="Nunito" w:cs="Segoe UI"/>
+          <w:color w:val="000000" w:themeColor="text1"/>
+          <w:szCs w:val="24"/>
+        </w:rPr>
+        <w:t>(‘this</w:t>
+      </w:r>
+      <w:r>
+        <w:rPr>
+          <w:rFonts w:ascii="Nunito" w:hAnsi="Nunito" w:cs="Segoe UI"/>
+          <w:color w:val="000000" w:themeColor="text1"/>
+          <w:szCs w:val="24"/>
+        </w:rPr>
+        <w:t xml:space="preserve"> symbol</w:t>
+      </w:r>
+      <w:r>
+        <w:rPr>
+          <w:rFonts w:ascii="Nunito" w:hAnsi="Nunito" w:cs="Segoe UI"/>
+          <w:color w:val="000000" w:themeColor="text1"/>
+          <w:szCs w:val="24"/>
+        </w:rPr>
+        <w:t>.</w:t>
+      </w:r>
+    </w:p>
+    <w:p>
+      <w:pPr>
+        <w:spacing w:line="240" w:lineRule="auto"/>
+        <w:rPr>
+          <w:rFonts w:ascii="Nunito" w:hAnsi="Nunito" w:cs="Segoe UI"/>
+          <w:color w:val="000000" w:themeColor="text1"/>
+          <w:szCs w:val="24"/>
+        </w:rPr>
+      </w:pPr>
+      <w:r>
+        <w:rPr>
+          <w:rFonts w:ascii="Nunito" w:hAnsi="Nunito" w:cs="Segoe UI"/>
+          <w:color w:val="000000" w:themeColor="text1"/>
+          <w:szCs w:val="24"/>
+        </w:rPr>
+        <w:drawing>
+          <wp:inline distT="0" distB="0" distL="0" distR="0" wp14:anchorId="1C640948" wp14:editId="44C4DF54">
+            <wp:extent cx="3406435" cy="1120237"/>
+            <wp:effectExtent l="0" t="0" r="3810" b="3810"/>
+            <wp:docPr id="14" name="Picture 14"/>
+            <wp:cNvGraphicFramePr>
+              <a:graphicFrameLocks xmlns:a="http://schemas.openxmlformats.org/drawingml/2006/main" noChangeAspect="1"/>
+            </wp:cNvGraphicFramePr>
+            <a:graphic xmlns:a="http://schemas.openxmlformats.org/drawingml/2006/main">
+              <a:graphicData uri="http://schemas.openxmlformats.org/drawingml/2006/picture">
+                <pic:pic xmlns:pic="http://schemas.openxmlformats.org/drawingml/2006/picture">
+                  <pic:nvPicPr>
+                    <pic:cNvPr id="1" name=""/>
+                    <pic:cNvPicPr/>
+                  </pic:nvPicPr>
+                  <pic:blipFill>
+                    <a:blip r:embed="rId22"/>
+                    <a:stretch>
+                      <a:fillRect/>
+                    </a:stretch>
+                  </pic:blipFill>
+                  <pic:spPr>
+                    <a:xfrm>
+                      <a:off x="0" y="0"/>
+                      <a:ext cx="3406435" cy="1120237"/>
+                    </a:xfrm>
+                    <a:prstGeom prst="rect">
+                      <a:avLst/>
+                    </a:prstGeom>
+                  </pic:spPr>
+                </pic:pic>
+              </a:graphicData>
+            </a:graphic>
+          </wp:inline>
+        </w:drawing>
+      </w:r>
+    </w:p>
+    <w:p>
+      <w:pPr>
+        <w:spacing w:line="240" w:lineRule="auto"/>
+        <w:rPr>
+          <w:rFonts w:ascii="Nunito" w:hAnsi="Nunito" w:cs="Segoe UI"/>
+          <w:color w:val="000000" w:themeColor="text1"/>
+          <w:szCs w:val="24"/>
+        </w:rPr>
+      </w:pPr>
+      <w:r>
+        <w:rPr>
+          <w:rFonts w:ascii="Nunito" w:hAnsi="Nunito" w:cs="Segoe UI"/>
+          <w:color w:val="000000" w:themeColor="text1"/>
+          <w:szCs w:val="24"/>
+        </w:rPr>
+        <w:t>Now we have city and province in separated columns.</w:t>
+      </w:r>
+      <w:r>
+        <w:rPr>
+          <w:rFonts w:ascii="Nunito" w:hAnsi="Nunito" w:cs="Segoe UI"/>
+          <w:color w:val="000000" w:themeColor="text1"/>
+          <w:szCs w:val="24"/>
+        </w:rPr>
+        <w:t xml:space="preserve"> Now delete extra ) bracket in </w:t>
+      </w:r>
+      <w:r>
+        <w:rPr>
+          <w:rFonts w:ascii="Nunito" w:hAnsi="Nunito" w:cs="Segoe UI"/>
+          <w:color w:val="000000" w:themeColor="text1"/>
+          <w:szCs w:val="24"/>
+        </w:rPr>
+        <w:lastRenderedPageBreak/>
+        <w:t>province column.</w:t>
+      </w:r>
+      <w:r>
+        <w:rPr>
+          <w:rFonts w:ascii="Nunito" w:hAnsi="Nunito" w:cs="Segoe UI"/>
+          <w:color w:val="000000" w:themeColor="text1"/>
+          <w:szCs w:val="24"/>
+        </w:rPr>
+        <w:t xml:space="preserve"> Right mouse click on province column and choose replace values and do as follows.</w:t>
+      </w:r>
+    </w:p>
+    <w:p>
+      <w:pPr>
+        <w:spacing w:line="240" w:lineRule="auto"/>
+        <w:rPr>
+          <w:rFonts w:ascii="Nunito" w:hAnsi="Nunito" w:cs="Segoe UI"/>
+          <w:color w:val="000000" w:themeColor="text1"/>
+          <w:szCs w:val="24"/>
+        </w:rPr>
+      </w:pPr>
+      <w:r>
+        <w:rPr>
+          <w:rFonts w:ascii="Nunito" w:hAnsi="Nunito" w:cs="Segoe UI"/>
+          <w:color w:val="000000" w:themeColor="text1"/>
+          <w:szCs w:val="24"/>
+        </w:rPr>
+        <w:drawing>
+          <wp:inline distT="0" distB="0" distL="0" distR="0" wp14:anchorId="291BB558" wp14:editId="0A73C044">
+            <wp:extent cx="6189345" cy="2550160"/>
+            <wp:effectExtent l="0" t="0" r="0" b="0"/>
+            <wp:docPr id="15" name="Picture 15"/>
+            <wp:cNvGraphicFramePr>
+              <a:graphicFrameLocks xmlns:a="http://schemas.openxmlformats.org/drawingml/2006/main" noChangeAspect="1"/>
+            </wp:cNvGraphicFramePr>
+            <a:graphic xmlns:a="http://schemas.openxmlformats.org/drawingml/2006/main">
+              <a:graphicData uri="http://schemas.openxmlformats.org/drawingml/2006/picture">
+                <pic:pic xmlns:pic="http://schemas.openxmlformats.org/drawingml/2006/picture">
+                  <pic:nvPicPr>
+                    <pic:cNvPr id="1" name=""/>
+                    <pic:cNvPicPr/>
+                  </pic:nvPicPr>
+                  <pic:blipFill>
+                    <a:blip r:embed="rId23"/>
+                    <a:stretch>
+                      <a:fillRect/>
+                    </a:stretch>
+                  </pic:blipFill>
+                  <pic:spPr>
+                    <a:xfrm>
+                      <a:off x="0" y="0"/>
+                      <a:ext cx="6189345" cy="2550160"/>
+                    </a:xfrm>
+                    <a:prstGeom prst="rect">
+                      <a:avLst/>
+                    </a:prstGeom>
+                  </pic:spPr>
+                </pic:pic>
+              </a:graphicData>
+            </a:graphic>
+          </wp:inline>
+        </w:drawing>
+      </w:r>
+    </w:p>
+    <w:p>
+      <w:pPr>
+        <w:spacing w:line="240" w:lineRule="auto"/>
+        <w:rPr>
+          <w:rFonts w:ascii="Nunito" w:hAnsi="Nunito" w:cs="Segoe UI"/>
+          <w:color w:val="000000" w:themeColor="text1"/>
+          <w:szCs w:val="24"/>
+        </w:rPr>
+      </w:pPr>
+      <w:r>
+        <w:rPr>
+          <w:rFonts w:ascii="Nunito" w:hAnsi="Nunito" w:cs="Segoe UI"/>
+          <w:color w:val="000000" w:themeColor="text1"/>
+          <w:szCs w:val="24"/>
+        </w:rPr>
+        <w:drawing>
+          <wp:inline distT="0" distB="0" distL="0" distR="0" wp14:anchorId="1A0C3FF6" wp14:editId="62FE7EB5">
+            <wp:extent cx="2476715" cy="853514"/>
+            <wp:effectExtent l="0" t="0" r="0" b="3810"/>
+            <wp:docPr id="16" name="Picture 16"/>
+            <wp:cNvGraphicFramePr>
+              <a:graphicFrameLocks xmlns:a="http://schemas.openxmlformats.org/drawingml/2006/main" noChangeAspect="1"/>
+            </wp:cNvGraphicFramePr>
+            <a:graphic xmlns:a="http://schemas.openxmlformats.org/drawingml/2006/main">
+              <a:graphicData uri="http://schemas.openxmlformats.org/drawingml/2006/picture">
+                <pic:pic xmlns:pic="http://schemas.openxmlformats.org/drawingml/2006/picture">
+                  <pic:nvPicPr>
+                    <pic:cNvPr id="1" name=""/>
+                    <pic:cNvPicPr/>
+                  </pic:nvPicPr>
+                  <pic:blipFill>
+                    <a:blip r:embed="rId24"/>
+                    <a:stretch>
+                      <a:fillRect/>
+                    </a:stretch>
+                  </pic:blipFill>
+                  <pic:spPr>
+                    <a:xfrm>
+                      <a:off x="0" y="0"/>
+                      <a:ext cx="2476715" cy="853514"/>
+                    </a:xfrm>
+                    <a:prstGeom prst="rect">
+                      <a:avLst/>
+                    </a:prstGeom>
+                  </pic:spPr>
+                </pic:pic>
+              </a:graphicData>
+            </a:graphic>
+          </wp:inline>
+        </w:drawing>
+      </w:r>
+    </w:p>
+    <w:p>
+      <w:pPr>
+        <w:spacing w:line="240" w:lineRule="auto"/>
+        <w:rPr>
+          <w:rFonts w:ascii="Nunito" w:hAnsi="Nunito" w:cs="Segoe UI"/>
+          <w:color w:val="000000" w:themeColor="text1"/>
+          <w:szCs w:val="24"/>
+        </w:rPr>
+      </w:pPr>
+      <w:r>
+        <w:rPr>
+          <w:rFonts w:ascii="Nunito" w:hAnsi="Nunito" w:cs="Segoe UI"/>
+          <w:color w:val="000000" w:themeColor="text1"/>
+          <w:szCs w:val="24"/>
+        </w:rPr>
+        <w:t>Now it’s in correct format.</w:t>
+      </w:r>
+    </w:p>
+    <w:p>
+      <w:pPr>
+        <w:spacing w:line="240" w:lineRule="auto"/>
+        <w:rPr>
+          <w:rFonts w:ascii="Nunito" w:hAnsi="Nunito" w:cs="Segoe UI"/>
+          <w:color w:val="000000" w:themeColor="text1"/>
+          <w:szCs w:val="24"/>
+        </w:rPr>
+      </w:pPr>
+      <w:r>
+        <w:rPr>
+          <w:rFonts w:ascii="Nunito" w:hAnsi="Nunito" w:cs="Segoe UI"/>
+          <w:color w:val="000000" w:themeColor="text1"/>
+          <w:szCs w:val="24"/>
+        </w:rPr>
+        <w:t>Also rename the query name to master customer</w:t>
+      </w:r>
+      <w:r>
+        <w:rPr>
+          <w:rFonts w:ascii="Nunito" w:hAnsi="Nunito" w:cs="Segoe UI"/>
+          <w:color w:val="000000" w:themeColor="text1"/>
+          <w:szCs w:val="24"/>
+        </w:rPr>
+        <w:t>.</w:t>
+      </w:r>
+      <w:r>
+        <w:rPr>
+          <w:rFonts w:ascii="Nunito" w:hAnsi="Nunito" w:cs="Segoe UI"/>
+          <w:color w:val="000000" w:themeColor="text1"/>
+          <w:szCs w:val="24"/>
+        </w:rPr>
+        <w:t xml:space="preserve"> Now delete unwanted columns.</w:t>
+      </w:r>
+      <w:r>
+        <w:rPr>
+          <w:rFonts w:ascii="Nunito" w:hAnsi="Nunito" w:cs="Segoe UI"/>
+          <w:color w:val="000000" w:themeColor="text1"/>
+          <w:szCs w:val="24"/>
+        </w:rPr>
+        <w:t xml:space="preserve"> We are selecting customer id because it </w:t>
+      </w:r>
+      <w:r>
+        <w:rPr>
+          <w:rFonts w:ascii="Nunito" w:hAnsi="Nunito" w:cs="Segoe UI"/>
+          <w:color w:val="000000" w:themeColor="text1"/>
+          <w:szCs w:val="24"/>
+        </w:rPr>
+        <w:t>connects</w:t>
+      </w:r>
+      <w:r>
+        <w:rPr>
+          <w:rFonts w:ascii="Nunito" w:hAnsi="Nunito" w:cs="Segoe UI"/>
+          <w:color w:val="000000" w:themeColor="text1"/>
+          <w:szCs w:val="24"/>
+        </w:rPr>
+        <w:t xml:space="preserve"> to with sales table.</w:t>
+      </w:r>
+    </w:p>
+    <w:p>
+      <w:pPr>
+        <w:spacing w:line="240" w:lineRule="auto"/>
+        <w:rPr>
+          <w:rFonts w:ascii="Nunito" w:hAnsi="Nunito" w:cs="Segoe UI"/>
+          <w:color w:val="000000" w:themeColor="text1"/>
+          <w:szCs w:val="24"/>
+        </w:rPr>
+      </w:pPr>
+      <w:r>
+        <w:rPr>
+          <w:rFonts w:ascii="Nunito" w:hAnsi="Nunito" w:cs="Segoe UI"/>
+          <w:color w:val="000000" w:themeColor="text1"/>
+          <w:szCs w:val="24"/>
+        </w:rPr>
+        <w:drawing>
+          <wp:inline distT="0" distB="0" distL="0" distR="0" wp14:anchorId="39FBC913" wp14:editId="4D68C9C0">
+            <wp:extent cx="4136080" cy="3337560"/>
+            <wp:effectExtent l="0" t="0" r="0" b="0"/>
+            <wp:docPr id="17" name="Picture 17"/>
+            <wp:cNvGraphicFramePr>
+              <a:graphicFrameLocks xmlns:a="http://schemas.openxmlformats.org/drawingml/2006/main" noChangeAspect="1"/>
+            </wp:cNvGraphicFramePr>
+            <a:graphic xmlns:a="http://schemas.openxmlformats.org/drawingml/2006/main">
+              <a:graphicData uri="http://schemas.openxmlformats.org/drawingml/2006/picture">
+                <pic:pic xmlns:pic="http://schemas.openxmlformats.org/drawingml/2006/picture">
+                  <pic:nvPicPr>
+                    <pic:cNvPr id="1" name=""/>
+                    <pic:cNvPicPr/>
+                  </pic:nvPicPr>
+                  <pic:blipFill>
+                    <a:blip r:embed="rId25"/>
+                    <a:stretch>
+                      <a:fillRect/>
+                    </a:stretch>
+                  </pic:blipFill>
+                  <pic:spPr>
+                    <a:xfrm>
+                      <a:off x="0" y="0"/>
+                      <a:ext cx="4143449" cy="3343506"/>
+                    </a:xfrm>
+                    <a:prstGeom prst="rect">
+                      <a:avLst/>
+                    </a:prstGeom>
+                  </pic:spPr>
+                </pic:pic>
+              </a:graphicData>
+            </a:graphic>
+          </wp:inline>
+        </w:drawing>
+      </w:r>
+    </w:p>
+    <w:p>
+      <w:pPr>
+        <w:spacing w:line="240" w:lineRule="auto"/>
+        <w:rPr>
+          <w:rFonts w:ascii="Nunito" w:hAnsi="Nunito" w:cs="Segoe UI"/>
+          <w:color w:val="000000" w:themeColor="text1"/>
+          <w:szCs w:val="24"/>
+        </w:rPr>
+      </w:pPr>
+      <w:r>
+        <w:rPr>
+          <w:rFonts w:ascii="Nunito" w:hAnsi="Nunito" w:cs="Segoe UI"/>
+          <w:color w:val="000000" w:themeColor="text1"/>
+          <w:szCs w:val="24"/>
+        </w:rPr>
+        <w:lastRenderedPageBreak/>
+        <w:t>Unclick all unwanted columns from choose columns.</w:t>
+      </w:r>
+    </w:p>
+    <w:p>
+      <w:pPr>
+        <w:spacing w:line="240" w:lineRule="auto"/>
+        <w:rPr>
+          <w:rFonts w:ascii="Nunito" w:hAnsi="Nunito" w:cs="Segoe UI"/>
+          <w:color w:val="000000" w:themeColor="text1"/>
+          <w:szCs w:val="24"/>
+        </w:rPr>
+      </w:pPr>
+      <w:r>
+        <w:rPr>
+          <w:rFonts w:ascii="Nunito" w:hAnsi="Nunito" w:cs="Segoe UI"/>
+          <w:color w:val="000000" w:themeColor="text1"/>
+          <w:szCs w:val="24"/>
+        </w:rPr>
+        <w:t>Now, close and apply. And it’s going to load the data into Power BI, into the data model.</w:t>
+      </w:r>
+    </w:p>
+    <w:p>
+      <w:pPr>
+        <w:spacing w:line="240" w:lineRule="auto"/>
+        <w:rPr>
+          <w:rFonts w:ascii="Nunito" w:hAnsi="Nunito" w:cs="Segoe UI"/>
+          <w:color w:val="000000" w:themeColor="text1"/>
+          <w:szCs w:val="24"/>
+        </w:rPr>
+      </w:pPr>
+      <w:r>
+        <w:rPr>
+          <w:rFonts w:ascii="Nunito" w:hAnsi="Nunito" w:cs="Segoe UI"/>
+          <w:color w:val="000000" w:themeColor="text1"/>
+          <w:szCs w:val="24"/>
+        </w:rPr>
+        <w:drawing>
+          <wp:inline distT="0" distB="0" distL="0" distR="0" wp14:anchorId="4DC99788" wp14:editId="49C715A5">
+            <wp:extent cx="4580017" cy="2179509"/>
+            <wp:effectExtent l="0" t="0" r="0" b="0"/>
+            <wp:docPr id="18" name="Picture 18"/>
+            <wp:cNvGraphicFramePr>
+              <a:graphicFrameLocks xmlns:a="http://schemas.openxmlformats.org/drawingml/2006/main" noChangeAspect="1"/>
+            </wp:cNvGraphicFramePr>
+            <a:graphic xmlns:a="http://schemas.openxmlformats.org/drawingml/2006/main">
+              <a:graphicData uri="http://schemas.openxmlformats.org/drawingml/2006/picture">
+                <pic:pic xmlns:pic="http://schemas.openxmlformats.org/drawingml/2006/picture">
+                  <pic:nvPicPr>
+                    <pic:cNvPr id="1" name=""/>
+                    <pic:cNvPicPr/>
+                  </pic:nvPicPr>
+                  <pic:blipFill>
+                    <a:blip r:embed="rId26"/>
+                    <a:stretch>
+                      <a:fillRect/>
+                    </a:stretch>
+                  </pic:blipFill>
+                  <pic:spPr>
+                    <a:xfrm>
+                      <a:off x="0" y="0"/>
+                      <a:ext cx="4580017" cy="2179509"/>
+                    </a:xfrm>
+                    <a:prstGeom prst="rect">
+                      <a:avLst/>
+                    </a:prstGeom>
+                  </pic:spPr>
+                </pic:pic>
+              </a:graphicData>
+            </a:graphic>
+          </wp:inline>
+        </w:drawing>
+      </w:r>
+    </w:p>
+    <w:p>
+      <w:pPr>
+        <w:spacing w:line="240" w:lineRule="auto"/>
+        <w:rPr>
+          <w:rFonts w:ascii="Nunito" w:hAnsi="Nunito" w:cs="Segoe UI"/>
+          <w:color w:val="000000" w:themeColor="text1"/>
+          <w:szCs w:val="24"/>
+        </w:rPr>
+      </w:pPr>
+      <w:r>
+        <w:rPr>
+          <w:rFonts w:ascii="Nunito" w:hAnsi="Nunito" w:cs="Segoe UI"/>
+          <w:color w:val="000000" w:themeColor="text1"/>
+          <w:szCs w:val="24"/>
+        </w:rPr>
+        <w:drawing>
+          <wp:inline distT="0" distB="0" distL="0" distR="0" wp14:anchorId="3A27F35F" wp14:editId="1850B550">
+            <wp:extent cx="3749040" cy="1544907"/>
+            <wp:effectExtent l="0" t="0" r="0" b="0"/>
+            <wp:docPr id="19" name="Picture 19"/>
+            <wp:cNvGraphicFramePr>
+              <a:graphicFrameLocks xmlns:a="http://schemas.openxmlformats.org/drawingml/2006/main" noChangeAspect="1"/>
+            </wp:cNvGraphicFramePr>
+            <a:graphic xmlns:a="http://schemas.openxmlformats.org/drawingml/2006/main">
+              <a:graphicData uri="http://schemas.openxmlformats.org/drawingml/2006/picture">
+                <pic:pic xmlns:pic="http://schemas.openxmlformats.org/drawingml/2006/picture">
+                  <pic:nvPicPr>
+                    <pic:cNvPr id="1" name=""/>
+                    <pic:cNvPicPr/>
+                  </pic:nvPicPr>
+                  <pic:blipFill>
+                    <a:blip r:embed="rId27"/>
+                    <a:stretch>
+                      <a:fillRect/>
+                    </a:stretch>
+                  </pic:blipFill>
+                  <pic:spPr>
+                    <a:xfrm>
+                      <a:off x="0" y="0"/>
+                      <a:ext cx="3758486" cy="1548799"/>
+                    </a:xfrm>
+                    <a:prstGeom prst="rect">
+                      <a:avLst/>
+                    </a:prstGeom>
+                  </pic:spPr>
+                </pic:pic>
+              </a:graphicData>
+            </a:graphic>
+          </wp:inline>
+        </w:drawing>
+      </w:r>
+    </w:p>
+    <w:p>
+      <w:pPr>
+        <w:spacing w:line="240" w:lineRule="auto"/>
+        <w:rPr>
+          <w:rFonts w:ascii="Nunito" w:hAnsi="Nunito" w:cs="Segoe UI"/>
+          <w:color w:val="000000" w:themeColor="text1"/>
+          <w:szCs w:val="24"/>
+        </w:rPr>
+      </w:pPr>
+      <w:r>
+        <w:rPr>
+          <w:rFonts w:ascii="Nunito" w:hAnsi="Nunito" w:cs="Segoe UI"/>
+          <w:color w:val="000000" w:themeColor="text1"/>
+          <w:szCs w:val="24"/>
+        </w:rPr>
+        <w:t xml:space="preserve">So now that the data is </w:t>
+      </w:r>
+      <w:r>
+        <w:rPr>
+          <w:rFonts w:ascii="Nunito" w:hAnsi="Nunito" w:cs="Segoe UI"/>
+          <w:color w:val="000000" w:themeColor="text1"/>
+          <w:szCs w:val="24"/>
+        </w:rPr>
+        <w:t>there,</w:t>
+      </w:r>
+      <w:r>
+        <w:rPr>
+          <w:rFonts w:ascii="Nunito" w:hAnsi="Nunito" w:cs="Segoe UI"/>
+          <w:color w:val="000000" w:themeColor="text1"/>
+          <w:szCs w:val="24"/>
+        </w:rPr>
+        <w:t xml:space="preserve"> we’re ready to build the visuals.</w:t>
+      </w:r>
+    </w:p>
+    <w:p>
+      <w:pPr>
+        <w:spacing w:line="240" w:lineRule="auto"/>
+        <w:rPr>
+          <w:rFonts w:ascii="Nunito" w:hAnsi="Nunito" w:cs="Segoe UI"/>
+          <w:color w:val="000000" w:themeColor="text1"/>
+          <w:szCs w:val="24"/>
+        </w:rPr>
+      </w:pPr>
+      <w:r>
+        <w:rPr>
+          <w:rFonts w:ascii="Nunito" w:hAnsi="Nunito" w:cs="Segoe UI"/>
+          <w:color w:val="000000" w:themeColor="text1"/>
+          <w:szCs w:val="24"/>
+        </w:rPr>
+        <w:drawing>
+          <wp:inline distT="0" distB="0" distL="0" distR="0" wp14:anchorId="06322864" wp14:editId="68F5ACE8">
+            <wp:extent cx="2926080" cy="3616678"/>
+            <wp:effectExtent l="0" t="0" r="0" b="0"/>
+            <wp:docPr id="20" name="Picture 20"/>
+            <wp:cNvGraphicFramePr>
+              <a:graphicFrameLocks xmlns:a="http://schemas.openxmlformats.org/drawingml/2006/main" noChangeAspect="1"/>
+            </wp:cNvGraphicFramePr>
+            <a:graphic xmlns:a="http://schemas.openxmlformats.org/drawingml/2006/main">
+              <a:graphicData uri="http://schemas.openxmlformats.org/drawingml/2006/picture">
+                <pic:pic xmlns:pic="http://schemas.openxmlformats.org/drawingml/2006/picture">
+                  <pic:nvPicPr>
+                    <pic:cNvPr id="1" name=""/>
+                    <pic:cNvPicPr/>
+                  </pic:nvPicPr>
+                  <pic:blipFill>
+                    <a:blip r:embed="rId28"/>
+                    <a:stretch>
+                      <a:fillRect/>
+                    </a:stretch>
+                  </pic:blipFill>
+                  <pic:spPr>
+                    <a:xfrm>
+                      <a:off x="0" y="0"/>
+                      <a:ext cx="2944781" cy="3639793"/>
+                    </a:xfrm>
+                    <a:prstGeom prst="rect">
+                      <a:avLst/>
+                    </a:prstGeom>
+                  </pic:spPr>
+                </pic:pic>
+              </a:graphicData>
+            </a:graphic>
+          </wp:inline>
+        </w:drawing>
+      </w:r>
+    </w:p>
+    <w:p>
+      <w:pPr>
+        <w:spacing w:line="240" w:lineRule="auto"/>
+        <w:rPr>
+          <w:rFonts w:ascii="Nunito" w:hAnsi="Nunito" w:cs="Segoe UI"/>
+          <w:color w:val="000000" w:themeColor="text1"/>
+          <w:szCs w:val="24"/>
+        </w:rPr>
+      </w:pPr>
+      <w:r>
+        <w:rPr>
+          <w:rFonts w:ascii="Nunito" w:hAnsi="Nunito" w:cs="Segoe UI"/>
+          <w:color w:val="000000" w:themeColor="text1"/>
+          <w:szCs w:val="24"/>
+        </w:rPr>
+        <w:lastRenderedPageBreak/>
+        <w:t>The connection between the InvoiceData and MasterCustomer is the CustomerCode and CustomerID. So, instead of merging tables to bring over all the other customer information that we need to the invoice data file, we are going to use relationships and connect these together.</w:t>
+      </w:r>
+    </w:p>
+    <w:p>
+      <w:pPr>
+        <w:spacing w:line="240" w:lineRule="auto"/>
+        <w:rPr>
+          <w:rFonts w:ascii="Nunito" w:hAnsi="Nunito" w:cs="Segoe UI"/>
+          <w:color w:val="000000" w:themeColor="text1"/>
+          <w:szCs w:val="24"/>
+        </w:rPr>
+      </w:pPr>
     </w:p>
     <w:sectPr>
-      <w:headerReference w:type="default" r:id="rId18"/>
-      <w:footerReference w:type="default" r:id="rId19"/>
+      <w:headerReference w:type="default" r:id="rId29"/>
+      <w:footerReference w:type="default" r:id="rId30"/>
       <w:pgSz w:w="11907" w:h="16839" w:code="9"/>
       <w:pgMar w:top="1440" w:right="1080" w:bottom="1440" w:left="1080" w:header="720" w:footer="720" w:gutter="0"/>
       <w:pgBorders w:offsetFrom="page">

</xml_diff>

<commit_message>
sales report dashboard with some items
</commit_message>
<xml_diff>
--- a/Power BI/power BI.docx
+++ b/Power BI/power BI.docx
@@ -213,6 +213,7 @@
       <w:r>
         <w:rPr>
           <w:rFonts w:ascii="Nunito" w:hAnsi="Nunito" w:cs="Segoe UI"/>
+          <w:noProof/>
           <w:color w:val="000000" w:themeColor="text1"/>
           <w:szCs w:val="24"/>
         </w:rPr>
@@ -1345,15 +1346,7 @@
           <w:color w:val="0000FF"/>
           <w:szCs w:val="24"/>
         </w:rPr>
-        <w:t>Access the Power Query Editor</w:t>
-      </w:r>
-      <w:r>
-        <w:rPr>
-          <w:rFonts w:ascii="Nunito" w:hAnsi="Nunito" w:cs="Segoe UI"/>
-          <w:color w:val="0000FF"/>
-          <w:szCs w:val="24"/>
-        </w:rPr>
-        <w:t>:</w:t>
+        <w:t>Access the Power Query Editor:</w:t>
       </w:r>
     </w:p>
     <w:p>
@@ -1563,6 +1556,7 @@
       <w:r>
         <w:rPr>
           <w:rFonts w:ascii="Nunito" w:hAnsi="Nunito" w:cs="Segoe UI"/>
+          <w:noProof/>
           <w:color w:val="000000" w:themeColor="text1"/>
           <w:szCs w:val="24"/>
         </w:rPr>
@@ -1641,6 +1635,7 @@
       <w:r>
         <w:rPr>
           <w:rFonts w:ascii="Nunito" w:hAnsi="Nunito" w:cs="Segoe UI"/>
+          <w:noProof/>
           <w:color w:val="000000" w:themeColor="text1"/>
           <w:szCs w:val="24"/>
         </w:rPr>
@@ -1712,6 +1707,7 @@
       <w:r>
         <w:rPr>
           <w:rFonts w:ascii="Nunito" w:hAnsi="Nunito" w:cs="Segoe UI"/>
+          <w:noProof/>
           <w:color w:val="000000" w:themeColor="text1"/>
           <w:szCs w:val="24"/>
         </w:rPr>
@@ -1832,6 +1828,7 @@
       <w:r>
         <w:rPr>
           <w:rFonts w:ascii="Nunito" w:hAnsi="Nunito" w:cs="Segoe UI"/>
+          <w:noProof/>
           <w:color w:val="000000" w:themeColor="text1"/>
           <w:szCs w:val="24"/>
         </w:rPr>
@@ -1919,6 +1916,7 @@
       <w:r>
         <w:rPr>
           <w:rFonts w:ascii="Nunito" w:hAnsi="Nunito" w:cs="Segoe UI"/>
+          <w:noProof/>
           <w:color w:val="000000" w:themeColor="text1"/>
           <w:szCs w:val="24"/>
         </w:rPr>
@@ -1990,61 +1988,80 @@
           <w:color w:val="000000" w:themeColor="text1"/>
           <w:szCs w:val="24"/>
         </w:rPr>
-        <w:t xml:space="preserve"> We can do that easily with power query. Right mouse click, split column, by delimiter</w:t>
-      </w:r>
-    </w:p>
-    <w:p>
-      <w:pPr>
-        <w:spacing w:line="240" w:lineRule="auto"/>
-        <w:rPr>
-          <w:rFonts w:ascii="Nunito" w:hAnsi="Nunito" w:cs="Segoe UI"/>
-          <w:color w:val="000000" w:themeColor="text1"/>
-          <w:szCs w:val="24"/>
-        </w:rPr>
-      </w:pPr>
-    </w:p>
-    <w:p>
-      <w:pPr>
-        <w:spacing w:line="240" w:lineRule="auto"/>
-        <w:rPr>
-          <w:rFonts w:ascii="Nunito" w:hAnsi="Nunito" w:cs="Segoe UI"/>
-          <w:color w:val="000000" w:themeColor="text1"/>
-          <w:szCs w:val="24"/>
-        </w:rPr>
-      </w:pPr>
-    </w:p>
-    <w:p>
-      <w:pPr>
-        <w:spacing w:line="240" w:lineRule="auto"/>
-        <w:rPr>
-          <w:rFonts w:ascii="Nunito" w:hAnsi="Nunito" w:cs="Segoe UI"/>
-          <w:color w:val="000000" w:themeColor="text1"/>
-          <w:szCs w:val="24"/>
-        </w:rPr>
-      </w:pPr>
-    </w:p>
-    <w:p>
-      <w:pPr>
-        <w:spacing w:line="240" w:lineRule="auto"/>
-        <w:rPr>
-          <w:rFonts w:ascii="Nunito" w:hAnsi="Nunito" w:cs="Segoe UI"/>
-          <w:color w:val="000000" w:themeColor="text1"/>
-          <w:szCs w:val="24"/>
-        </w:rPr>
-      </w:pPr>
-    </w:p>
-    <w:p>
-      <w:pPr>
-        <w:spacing w:line="240" w:lineRule="auto"/>
-        <w:rPr>
-          <w:rFonts w:ascii="Nunito" w:hAnsi="Nunito" w:cs="Segoe UI"/>
-          <w:color w:val="000000" w:themeColor="text1"/>
-          <w:szCs w:val="24"/>
-        </w:rPr>
-      </w:pPr>
-      <w:r>
-        <w:rPr>
-          <w:rFonts w:ascii="Nunito" w:hAnsi="Nunito" w:cs="Segoe UI"/>
+        <w:t xml:space="preserve"> We can do that easily with power query. Right mouse </w:t>
+      </w:r>
+      <w:proofErr w:type="gramStart"/>
+      <w:r>
+        <w:rPr>
+          <w:rFonts w:ascii="Nunito" w:hAnsi="Nunito" w:cs="Segoe UI"/>
+          <w:color w:val="000000" w:themeColor="text1"/>
+          <w:szCs w:val="24"/>
+        </w:rPr>
+        <w:t>click</w:t>
+      </w:r>
+      <w:proofErr w:type="gramEnd"/>
+      <w:r>
+        <w:rPr>
+          <w:rFonts w:ascii="Nunito" w:hAnsi="Nunito" w:cs="Segoe UI"/>
+          <w:color w:val="000000" w:themeColor="text1"/>
+          <w:szCs w:val="24"/>
+        </w:rPr>
+        <w:t>, split column, by delimiter</w:t>
+      </w:r>
+    </w:p>
+    <w:p>
+      <w:pPr>
+        <w:spacing w:line="240" w:lineRule="auto"/>
+        <w:rPr>
+          <w:rFonts w:ascii="Nunito" w:hAnsi="Nunito" w:cs="Segoe UI"/>
+          <w:color w:val="000000" w:themeColor="text1"/>
+          <w:szCs w:val="24"/>
+        </w:rPr>
+      </w:pPr>
+    </w:p>
+    <w:p>
+      <w:pPr>
+        <w:spacing w:line="240" w:lineRule="auto"/>
+        <w:rPr>
+          <w:rFonts w:ascii="Nunito" w:hAnsi="Nunito" w:cs="Segoe UI"/>
+          <w:color w:val="000000" w:themeColor="text1"/>
+          <w:szCs w:val="24"/>
+        </w:rPr>
+      </w:pPr>
+    </w:p>
+    <w:p>
+      <w:pPr>
+        <w:spacing w:line="240" w:lineRule="auto"/>
+        <w:rPr>
+          <w:rFonts w:ascii="Nunito" w:hAnsi="Nunito" w:cs="Segoe UI"/>
+          <w:color w:val="000000" w:themeColor="text1"/>
+          <w:szCs w:val="24"/>
+        </w:rPr>
+      </w:pPr>
+    </w:p>
+    <w:p>
+      <w:pPr>
+        <w:spacing w:line="240" w:lineRule="auto"/>
+        <w:rPr>
+          <w:rFonts w:ascii="Nunito" w:hAnsi="Nunito" w:cs="Segoe UI"/>
+          <w:color w:val="000000" w:themeColor="text1"/>
+          <w:szCs w:val="24"/>
+        </w:rPr>
+      </w:pPr>
+    </w:p>
+    <w:p>
+      <w:pPr>
+        <w:spacing w:line="240" w:lineRule="auto"/>
+        <w:rPr>
+          <w:rFonts w:ascii="Nunito" w:hAnsi="Nunito" w:cs="Segoe UI"/>
+          <w:color w:val="000000" w:themeColor="text1"/>
+          <w:szCs w:val="24"/>
+        </w:rPr>
+      </w:pPr>
+      <w:r>
+        <w:rPr>
+          <w:rFonts w:ascii="Nunito" w:hAnsi="Nunito" w:cs="Segoe UI"/>
+          <w:noProof/>
           <w:color w:val="000000" w:themeColor="text1"/>
           <w:szCs w:val="24"/>
         </w:rPr>
@@ -2098,6 +2115,7 @@
       <w:r>
         <w:rPr>
           <w:rFonts w:ascii="Nunito" w:hAnsi="Nunito" w:cs="Segoe UI"/>
+          <w:noProof/>
           <w:color w:val="000000" w:themeColor="text1"/>
           <w:szCs w:val="24"/>
         </w:rPr>
@@ -2200,6 +2218,7 @@
       <w:r>
         <w:rPr>
           <w:rFonts w:ascii="Nunito" w:hAnsi="Nunito" w:cs="Segoe UI"/>
+          <w:noProof/>
           <w:color w:val="000000" w:themeColor="text1"/>
           <w:szCs w:val="24"/>
         </w:rPr>
@@ -2263,7 +2282,25 @@
           <w:color w:val="000000" w:themeColor="text1"/>
           <w:szCs w:val="24"/>
         </w:rPr>
-        <w:t xml:space="preserve"> Now delete extra ) bracket in </w:t>
+        <w:t xml:space="preserve"> Now delete </w:t>
+      </w:r>
+      <w:proofErr w:type="gramStart"/>
+      <w:r>
+        <w:rPr>
+          <w:rFonts w:ascii="Nunito" w:hAnsi="Nunito" w:cs="Segoe UI"/>
+          <w:color w:val="000000" w:themeColor="text1"/>
+          <w:szCs w:val="24"/>
+        </w:rPr>
+        <w:t>extra )</w:t>
+      </w:r>
+      <w:proofErr w:type="gramEnd"/>
+      <w:r>
+        <w:rPr>
+          <w:rFonts w:ascii="Nunito" w:hAnsi="Nunito" w:cs="Segoe UI"/>
+          <w:color w:val="000000" w:themeColor="text1"/>
+          <w:szCs w:val="24"/>
+        </w:rPr>
+        <w:t xml:space="preserve"> bracket in </w:t>
       </w:r>
       <w:r>
         <w:rPr>
@@ -2280,21 +2317,40 @@
           <w:color w:val="000000" w:themeColor="text1"/>
           <w:szCs w:val="24"/>
         </w:rPr>
-        <w:t xml:space="preserve"> Right mouse click on province column and choose replace values and do as follows.</w:t>
-      </w:r>
-    </w:p>
-    <w:p>
-      <w:pPr>
-        <w:spacing w:line="240" w:lineRule="auto"/>
-        <w:rPr>
-          <w:rFonts w:ascii="Nunito" w:hAnsi="Nunito" w:cs="Segoe UI"/>
-          <w:color w:val="000000" w:themeColor="text1"/>
-          <w:szCs w:val="24"/>
-        </w:rPr>
-      </w:pPr>
-      <w:r>
-        <w:rPr>
-          <w:rFonts w:ascii="Nunito" w:hAnsi="Nunito" w:cs="Segoe UI"/>
+        <w:t xml:space="preserve"> Right mouse </w:t>
+      </w:r>
+      <w:proofErr w:type="gramStart"/>
+      <w:r>
+        <w:rPr>
+          <w:rFonts w:ascii="Nunito" w:hAnsi="Nunito" w:cs="Segoe UI"/>
+          <w:color w:val="000000" w:themeColor="text1"/>
+          <w:szCs w:val="24"/>
+        </w:rPr>
+        <w:t>click</w:t>
+      </w:r>
+      <w:proofErr w:type="gramEnd"/>
+      <w:r>
+        <w:rPr>
+          <w:rFonts w:ascii="Nunito" w:hAnsi="Nunito" w:cs="Segoe UI"/>
+          <w:color w:val="000000" w:themeColor="text1"/>
+          <w:szCs w:val="24"/>
+        </w:rPr>
+        <w:t xml:space="preserve"> on province column and choose replace values and do as follows.</w:t>
+      </w:r>
+    </w:p>
+    <w:p>
+      <w:pPr>
+        <w:spacing w:line="240" w:lineRule="auto"/>
+        <w:rPr>
+          <w:rFonts w:ascii="Nunito" w:hAnsi="Nunito" w:cs="Segoe UI"/>
+          <w:color w:val="000000" w:themeColor="text1"/>
+          <w:szCs w:val="24"/>
+        </w:rPr>
+      </w:pPr>
+      <w:r>
+        <w:rPr>
+          <w:rFonts w:ascii="Nunito" w:hAnsi="Nunito" w:cs="Segoe UI"/>
+          <w:noProof/>
           <w:color w:val="000000" w:themeColor="text1"/>
           <w:szCs w:val="24"/>
         </w:rPr>
@@ -2347,6 +2403,7 @@
       <w:r>
         <w:rPr>
           <w:rFonts w:ascii="Nunito" w:hAnsi="Nunito" w:cs="Segoe UI"/>
+          <w:noProof/>
           <w:color w:val="000000" w:themeColor="text1"/>
           <w:szCs w:val="24"/>
         </w:rPr>
@@ -2475,6 +2532,7 @@
       <w:r>
         <w:rPr>
           <w:rFonts w:ascii="Nunito" w:hAnsi="Nunito" w:cs="Segoe UI"/>
+          <w:noProof/>
           <w:color w:val="000000" w:themeColor="text1"/>
           <w:szCs w:val="24"/>
         </w:rPr>
@@ -2564,6 +2622,7 @@
       <w:r>
         <w:rPr>
           <w:rFonts w:ascii="Nunito" w:hAnsi="Nunito" w:cs="Segoe UI"/>
+          <w:noProof/>
           <w:color w:val="000000" w:themeColor="text1"/>
           <w:szCs w:val="24"/>
         </w:rPr>
@@ -2616,6 +2675,7 @@
       <w:r>
         <w:rPr>
           <w:rFonts w:ascii="Nunito" w:hAnsi="Nunito" w:cs="Segoe UI"/>
+          <w:noProof/>
           <w:color w:val="000000" w:themeColor="text1"/>
           <w:szCs w:val="24"/>
         </w:rPr>
@@ -2702,6 +2762,7 @@
       <w:r>
         <w:rPr>
           <w:rFonts w:ascii="Nunito" w:hAnsi="Nunito" w:cs="Segoe UI"/>
+          <w:noProof/>
           <w:color w:val="000000" w:themeColor="text1"/>
           <w:szCs w:val="24"/>
         </w:rPr>
@@ -2758,7 +2819,639 @@
           <w:szCs w:val="24"/>
         </w:rPr>
         <w:lastRenderedPageBreak/>
-        <w:t>The connection between the InvoiceData and MasterCustomer is the CustomerCode and CustomerID. So, instead of merging tables to bring over all the other customer information that we need to the invoice data file, we are going to use relationships and connect these together.</w:t>
+        <w:t xml:space="preserve">The connection between the </w:t>
+      </w:r>
+      <w:proofErr w:type="spellStart"/>
+      <w:r>
+        <w:rPr>
+          <w:rFonts w:ascii="Nunito" w:hAnsi="Nunito" w:cs="Segoe UI"/>
+          <w:color w:val="000000" w:themeColor="text1"/>
+          <w:szCs w:val="24"/>
+        </w:rPr>
+        <w:t>InvoiceData</w:t>
+      </w:r>
+      <w:proofErr w:type="spellEnd"/>
+      <w:r>
+        <w:rPr>
+          <w:rFonts w:ascii="Nunito" w:hAnsi="Nunito" w:cs="Segoe UI"/>
+          <w:color w:val="000000" w:themeColor="text1"/>
+          <w:szCs w:val="24"/>
+        </w:rPr>
+        <w:t xml:space="preserve"> and </w:t>
+      </w:r>
+      <w:proofErr w:type="spellStart"/>
+      <w:r>
+        <w:rPr>
+          <w:rFonts w:ascii="Nunito" w:hAnsi="Nunito" w:cs="Segoe UI"/>
+          <w:color w:val="000000" w:themeColor="text1"/>
+          <w:szCs w:val="24"/>
+        </w:rPr>
+        <w:t>MasterCustomer</w:t>
+      </w:r>
+      <w:proofErr w:type="spellEnd"/>
+      <w:r>
+        <w:rPr>
+          <w:rFonts w:ascii="Nunito" w:hAnsi="Nunito" w:cs="Segoe UI"/>
+          <w:color w:val="000000" w:themeColor="text1"/>
+          <w:szCs w:val="24"/>
+        </w:rPr>
+        <w:t xml:space="preserve"> is the </w:t>
+      </w:r>
+      <w:proofErr w:type="spellStart"/>
+      <w:r>
+        <w:rPr>
+          <w:rFonts w:ascii="Nunito" w:hAnsi="Nunito" w:cs="Segoe UI"/>
+          <w:color w:val="000000" w:themeColor="text1"/>
+          <w:szCs w:val="24"/>
+        </w:rPr>
+        <w:t>CustomerCode</w:t>
+      </w:r>
+      <w:proofErr w:type="spellEnd"/>
+      <w:r>
+        <w:rPr>
+          <w:rFonts w:ascii="Nunito" w:hAnsi="Nunito" w:cs="Segoe UI"/>
+          <w:color w:val="000000" w:themeColor="text1"/>
+          <w:szCs w:val="24"/>
+        </w:rPr>
+        <w:t xml:space="preserve"> and </w:t>
+      </w:r>
+      <w:proofErr w:type="spellStart"/>
+      <w:r>
+        <w:rPr>
+          <w:rFonts w:ascii="Nunito" w:hAnsi="Nunito" w:cs="Segoe UI"/>
+          <w:color w:val="000000" w:themeColor="text1"/>
+          <w:szCs w:val="24"/>
+        </w:rPr>
+        <w:t>CustomerID</w:t>
+      </w:r>
+      <w:proofErr w:type="spellEnd"/>
+      <w:r>
+        <w:rPr>
+          <w:rFonts w:ascii="Nunito" w:hAnsi="Nunito" w:cs="Segoe UI"/>
+          <w:color w:val="000000" w:themeColor="text1"/>
+          <w:szCs w:val="24"/>
+        </w:rPr>
+        <w:t>. So, instead of merging tables to bring over all the other customer information that we need to the invoice data file, we are going to use relationships and connect these together.</w:t>
+      </w:r>
+    </w:p>
+    <w:p>
+      <w:pPr>
+        <w:spacing w:line="240" w:lineRule="auto"/>
+        <w:rPr>
+          <w:rFonts w:ascii="Nunito" w:hAnsi="Nunito" w:cs="Segoe UI"/>
+          <w:color w:val="000000" w:themeColor="text1"/>
+          <w:szCs w:val="24"/>
+        </w:rPr>
+      </w:pPr>
+      <w:r>
+        <w:rPr>
+          <w:rFonts w:ascii="Nunito" w:hAnsi="Nunito" w:cs="Segoe UI"/>
+          <w:color w:val="000000" w:themeColor="text1"/>
+          <w:szCs w:val="24"/>
+        </w:rPr>
+        <w:drawing>
+          <wp:inline distT="0" distB="0" distL="0" distR="0" wp14:anchorId="7C212A46" wp14:editId="5EF82D0F">
+            <wp:extent cx="4678680" cy="2472063"/>
+            <wp:effectExtent l="0" t="0" r="0" b="0"/>
+            <wp:docPr id="21" name="Picture 21"/>
+            <wp:cNvGraphicFramePr>
+              <a:graphicFrameLocks xmlns:a="http://schemas.openxmlformats.org/drawingml/2006/main" noChangeAspect="1"/>
+            </wp:cNvGraphicFramePr>
+            <a:graphic xmlns:a="http://schemas.openxmlformats.org/drawingml/2006/main">
+              <a:graphicData uri="http://schemas.openxmlformats.org/drawingml/2006/picture">
+                <pic:pic xmlns:pic="http://schemas.openxmlformats.org/drawingml/2006/picture">
+                  <pic:nvPicPr>
+                    <pic:cNvPr id="1" name=""/>
+                    <pic:cNvPicPr/>
+                  </pic:nvPicPr>
+                  <pic:blipFill>
+                    <a:blip r:embed="rId29"/>
+                    <a:stretch>
+                      <a:fillRect/>
+                    </a:stretch>
+                  </pic:blipFill>
+                  <pic:spPr>
+                    <a:xfrm>
+                      <a:off x="0" y="0"/>
+                      <a:ext cx="4684258" cy="2475010"/>
+                    </a:xfrm>
+                    <a:prstGeom prst="rect">
+                      <a:avLst/>
+                    </a:prstGeom>
+                  </pic:spPr>
+                </pic:pic>
+              </a:graphicData>
+            </a:graphic>
+          </wp:inline>
+        </w:drawing>
+      </w:r>
+    </w:p>
+    <w:p>
+      <w:pPr>
+        <w:spacing w:line="240" w:lineRule="auto"/>
+        <w:rPr>
+          <w:rFonts w:ascii="Nunito" w:hAnsi="Nunito" w:cs="Segoe UI"/>
+          <w:color w:val="000000" w:themeColor="text1"/>
+          <w:szCs w:val="24"/>
+        </w:rPr>
+      </w:pPr>
+      <w:r>
+        <w:rPr>
+          <w:rFonts w:ascii="Nunito" w:hAnsi="Nunito" w:cs="Segoe UI"/>
+          <w:color w:val="000000" w:themeColor="text1"/>
+          <w:szCs w:val="24"/>
+        </w:rPr>
+        <w:t>Power BI is automatically setup relationships. How did it know what to do? Well, Power BI is smart enough and it recognized that customer id and customer code seemed to be the same thing.</w:t>
+      </w:r>
+    </w:p>
+    <w:p>
+      <w:pPr>
+        <w:spacing w:line="240" w:lineRule="auto"/>
+        <w:rPr>
+          <w:rFonts w:ascii="Nunito" w:hAnsi="Nunito" w:cs="Segoe UI"/>
+          <w:color w:val="000000" w:themeColor="text1"/>
+          <w:szCs w:val="24"/>
+        </w:rPr>
+      </w:pPr>
+      <w:r>
+        <w:rPr>
+          <w:rFonts w:ascii="Nunito" w:hAnsi="Nunito" w:cs="Segoe UI"/>
+          <w:color w:val="000000" w:themeColor="text1"/>
+          <w:szCs w:val="24"/>
+        </w:rPr>
+        <w:drawing>
+          <wp:inline distT="0" distB="0" distL="0" distR="0" wp14:anchorId="50193D1E" wp14:editId="7D4398C1">
+            <wp:extent cx="2743200" cy="1511042"/>
+            <wp:effectExtent l="0" t="0" r="0" b="0"/>
+            <wp:docPr id="22" name="Picture 22"/>
+            <wp:cNvGraphicFramePr>
+              <a:graphicFrameLocks xmlns:a="http://schemas.openxmlformats.org/drawingml/2006/main" noChangeAspect="1"/>
+            </wp:cNvGraphicFramePr>
+            <a:graphic xmlns:a="http://schemas.openxmlformats.org/drawingml/2006/main">
+              <a:graphicData uri="http://schemas.openxmlformats.org/drawingml/2006/picture">
+                <pic:pic xmlns:pic="http://schemas.openxmlformats.org/drawingml/2006/picture">
+                  <pic:nvPicPr>
+                    <pic:cNvPr id="1" name=""/>
+                    <pic:cNvPicPr/>
+                  </pic:nvPicPr>
+                  <pic:blipFill>
+                    <a:blip r:embed="rId30"/>
+                    <a:stretch>
+                      <a:fillRect/>
+                    </a:stretch>
+                  </pic:blipFill>
+                  <pic:spPr>
+                    <a:xfrm>
+                      <a:off x="0" y="0"/>
+                      <a:ext cx="2752062" cy="1515923"/>
+                    </a:xfrm>
+                    <a:prstGeom prst="rect">
+                      <a:avLst/>
+                    </a:prstGeom>
+                  </pic:spPr>
+                </pic:pic>
+              </a:graphicData>
+            </a:graphic>
+          </wp:inline>
+        </w:drawing>
+      </w:r>
+    </w:p>
+    <w:p>
+      <w:pPr>
+        <w:spacing w:line="240" w:lineRule="auto"/>
+        <w:rPr>
+          <w:rFonts w:ascii="Nunito" w:hAnsi="Nunito" w:cs="Segoe UI"/>
+          <w:color w:val="000000" w:themeColor="text1"/>
+          <w:szCs w:val="24"/>
+        </w:rPr>
+      </w:pPr>
+      <w:r>
+        <w:rPr>
+          <w:rFonts w:ascii="Nunito" w:hAnsi="Nunito" w:cs="Segoe UI"/>
+          <w:color w:val="000000" w:themeColor="text1"/>
+          <w:szCs w:val="24"/>
+        </w:rPr>
+        <w:drawing>
+          <wp:inline distT="0" distB="0" distL="0" distR="0" wp14:anchorId="71C7016D" wp14:editId="6C7FE0FF">
+            <wp:extent cx="3238500" cy="2320305"/>
+            <wp:effectExtent l="0" t="0" r="0" b="0"/>
+            <wp:docPr id="23" name="Picture 23"/>
+            <wp:cNvGraphicFramePr>
+              <a:graphicFrameLocks xmlns:a="http://schemas.openxmlformats.org/drawingml/2006/main" noChangeAspect="1"/>
+            </wp:cNvGraphicFramePr>
+            <a:graphic xmlns:a="http://schemas.openxmlformats.org/drawingml/2006/main">
+              <a:graphicData uri="http://schemas.openxmlformats.org/drawingml/2006/picture">
+                <pic:pic xmlns:pic="http://schemas.openxmlformats.org/drawingml/2006/picture">
+                  <pic:nvPicPr>
+                    <pic:cNvPr id="1" name=""/>
+                    <pic:cNvPicPr/>
+                  </pic:nvPicPr>
+                  <pic:blipFill>
+                    <a:blip r:embed="rId31"/>
+                    <a:stretch>
+                      <a:fillRect/>
+                    </a:stretch>
+                  </pic:blipFill>
+                  <pic:spPr>
+                    <a:xfrm>
+                      <a:off x="0" y="0"/>
+                      <a:ext cx="3242895" cy="2323454"/>
+                    </a:xfrm>
+                    <a:prstGeom prst="rect">
+                      <a:avLst/>
+                    </a:prstGeom>
+                  </pic:spPr>
+                </pic:pic>
+              </a:graphicData>
+            </a:graphic>
+          </wp:inline>
+        </w:drawing>
+      </w:r>
+    </w:p>
+    <w:p>
+      <w:pPr>
+        <w:spacing w:line="240" w:lineRule="auto"/>
+        <w:rPr>
+          <w:rFonts w:ascii="Nunito" w:hAnsi="Nunito" w:cs="Segoe UI"/>
+          <w:color w:val="000000" w:themeColor="text1"/>
+          <w:szCs w:val="24"/>
+        </w:rPr>
+      </w:pPr>
+      <w:r>
+        <w:rPr>
+          <w:rFonts w:ascii="Nunito" w:hAnsi="Nunito" w:cs="Segoe UI"/>
+          <w:color w:val="000000" w:themeColor="text1"/>
+          <w:szCs w:val="24"/>
+        </w:rPr>
+        <w:t>Because of this it did.</w:t>
+      </w:r>
+    </w:p>
+    <w:p>
+      <w:pPr>
+        <w:spacing w:line="240" w:lineRule="auto"/>
+        <w:rPr>
+          <w:rFonts w:ascii="Nunito" w:hAnsi="Nunito" w:cs="Segoe UI"/>
+          <w:color w:val="000000" w:themeColor="text1"/>
+          <w:szCs w:val="24"/>
+        </w:rPr>
+      </w:pPr>
+      <w:r>
+        <w:rPr>
+          <w:rFonts w:ascii="Nunito" w:hAnsi="Nunito" w:cs="Segoe UI"/>
+          <w:color w:val="000000" w:themeColor="text1"/>
+          <w:szCs w:val="24"/>
+        </w:rPr>
+        <w:lastRenderedPageBreak/>
+        <w:t>Let’s</w:t>
+      </w:r>
+      <w:r>
+        <w:rPr>
+          <w:rFonts w:ascii="Nunito" w:hAnsi="Nunito" w:cs="Segoe UI"/>
+          <w:color w:val="000000" w:themeColor="text1"/>
+          <w:szCs w:val="24"/>
+        </w:rPr>
+        <w:t xml:space="preserve"> insert chart with Slicer:</w:t>
+      </w:r>
+    </w:p>
+    <w:p>
+      <w:pPr>
+        <w:spacing w:line="240" w:lineRule="auto"/>
+        <w:rPr>
+          <w:rFonts w:ascii="Nunito" w:hAnsi="Nunito" w:cs="Segoe UI"/>
+          <w:color w:val="000000" w:themeColor="text1"/>
+          <w:szCs w:val="24"/>
+        </w:rPr>
+      </w:pPr>
+      <w:r>
+        <w:rPr>
+          <w:rFonts w:ascii="Nunito" w:hAnsi="Nunito" w:cs="Segoe UI"/>
+          <w:color w:val="000000" w:themeColor="text1"/>
+          <w:szCs w:val="24"/>
+        </w:rPr>
+        <w:t>Select the item what we want and create visualize with clustered bar chart</w:t>
+      </w:r>
+      <w:r>
+        <w:rPr>
+          <w:rFonts w:ascii="Nunito" w:hAnsi="Nunito" w:cs="Segoe UI"/>
+          <w:color w:val="000000" w:themeColor="text1"/>
+          <w:szCs w:val="24"/>
+        </w:rPr>
+        <w:t>.</w:t>
+      </w:r>
+    </w:p>
+    <w:p>
+      <w:pPr>
+        <w:spacing w:line="240" w:lineRule="auto"/>
+        <w:rPr>
+          <w:rFonts w:ascii="Nunito" w:hAnsi="Nunito" w:cs="Segoe UI"/>
+          <w:color w:val="000000" w:themeColor="text1"/>
+          <w:szCs w:val="24"/>
+        </w:rPr>
+      </w:pPr>
+      <w:r>
+        <w:rPr>
+          <w:rFonts w:ascii="Nunito" w:hAnsi="Nunito" w:cs="Segoe UI"/>
+          <w:color w:val="000000" w:themeColor="text1"/>
+          <w:szCs w:val="24"/>
+        </w:rPr>
+        <w:drawing>
+          <wp:inline distT="0" distB="0" distL="0" distR="0" wp14:anchorId="3EC0389A" wp14:editId="71F7B14A">
+            <wp:extent cx="6189345" cy="2810510"/>
+            <wp:effectExtent l="0" t="0" r="0" b="0"/>
+            <wp:docPr id="24" name="Picture 24"/>
+            <wp:cNvGraphicFramePr>
+              <a:graphicFrameLocks xmlns:a="http://schemas.openxmlformats.org/drawingml/2006/main" noChangeAspect="1"/>
+            </wp:cNvGraphicFramePr>
+            <a:graphic xmlns:a="http://schemas.openxmlformats.org/drawingml/2006/main">
+              <a:graphicData uri="http://schemas.openxmlformats.org/drawingml/2006/picture">
+                <pic:pic xmlns:pic="http://schemas.openxmlformats.org/drawingml/2006/picture">
+                  <pic:nvPicPr>
+                    <pic:cNvPr id="1" name=""/>
+                    <pic:cNvPicPr/>
+                  </pic:nvPicPr>
+                  <pic:blipFill>
+                    <a:blip r:embed="rId32"/>
+                    <a:stretch>
+                      <a:fillRect/>
+                    </a:stretch>
+                  </pic:blipFill>
+                  <pic:spPr>
+                    <a:xfrm>
+                      <a:off x="0" y="0"/>
+                      <a:ext cx="6189345" cy="2810510"/>
+                    </a:xfrm>
+                    <a:prstGeom prst="rect">
+                      <a:avLst/>
+                    </a:prstGeom>
+                  </pic:spPr>
+                </pic:pic>
+              </a:graphicData>
+            </a:graphic>
+          </wp:inline>
+        </w:drawing>
+      </w:r>
+    </w:p>
+    <w:p>
+      <w:pPr>
+        <w:spacing w:line="240" w:lineRule="auto"/>
+        <w:rPr>
+          <w:rFonts w:ascii="Nunito" w:hAnsi="Nunito" w:cs="Segoe UI"/>
+          <w:color w:val="000000" w:themeColor="text1"/>
+          <w:szCs w:val="24"/>
+        </w:rPr>
+      </w:pPr>
+      <w:r>
+        <w:rPr>
+          <w:rFonts w:ascii="Nunito" w:hAnsi="Nunito" w:cs="Segoe UI"/>
+          <w:color w:val="000000" w:themeColor="text1"/>
+          <w:szCs w:val="24"/>
+        </w:rPr>
+        <w:t>and select slicer visualization</w:t>
+      </w:r>
+      <w:r>
+        <w:rPr>
+          <w:rFonts w:ascii="Nunito" w:hAnsi="Nunito" w:cs="Segoe UI"/>
+          <w:color w:val="000000" w:themeColor="text1"/>
+          <w:szCs w:val="24"/>
+        </w:rPr>
+        <w:t xml:space="preserve"> and choose year under Date</w:t>
+      </w:r>
+      <w:r>
+        <w:rPr>
+          <w:rFonts w:ascii="Nunito" w:hAnsi="Nunito" w:cs="Segoe UI"/>
+          <w:color w:val="000000" w:themeColor="text1"/>
+          <w:szCs w:val="24"/>
+        </w:rPr>
+        <w:t>.</w:t>
+      </w:r>
+    </w:p>
+    <w:p>
+      <w:pPr>
+        <w:spacing w:line="240" w:lineRule="auto"/>
+        <w:rPr>
+          <w:rFonts w:ascii="Nunito" w:hAnsi="Nunito" w:cs="Segoe UI"/>
+          <w:color w:val="000000" w:themeColor="text1"/>
+          <w:szCs w:val="24"/>
+        </w:rPr>
+      </w:pPr>
+    </w:p>
+    <w:p>
+      <w:pPr>
+        <w:spacing w:line="240" w:lineRule="auto"/>
+        <w:rPr>
+          <w:rFonts w:ascii="Nunito" w:hAnsi="Nunito" w:cs="Segoe UI"/>
+          <w:color w:val="000000" w:themeColor="text1"/>
+          <w:szCs w:val="24"/>
+        </w:rPr>
+      </w:pPr>
+      <w:r>
+        <w:rPr>
+          <w:rFonts w:ascii="Nunito" w:hAnsi="Nunito" w:cs="Segoe UI"/>
+          <w:color w:val="000000" w:themeColor="text1"/>
+          <w:szCs w:val="24"/>
+        </w:rPr>
+        <w:drawing>
+          <wp:inline distT="0" distB="0" distL="0" distR="0" wp14:anchorId="2FF6BB3F" wp14:editId="35E98FD7">
+            <wp:extent cx="6189345" cy="2218055"/>
+            <wp:effectExtent l="0" t="0" r="0" b="0"/>
+            <wp:docPr id="25" name="Picture 25"/>
+            <wp:cNvGraphicFramePr>
+              <a:graphicFrameLocks xmlns:a="http://schemas.openxmlformats.org/drawingml/2006/main" noChangeAspect="1"/>
+            </wp:cNvGraphicFramePr>
+            <a:graphic xmlns:a="http://schemas.openxmlformats.org/drawingml/2006/main">
+              <a:graphicData uri="http://schemas.openxmlformats.org/drawingml/2006/picture">
+                <pic:pic xmlns:pic="http://schemas.openxmlformats.org/drawingml/2006/picture">
+                  <pic:nvPicPr>
+                    <pic:cNvPr id="1" name=""/>
+                    <pic:cNvPicPr/>
+                  </pic:nvPicPr>
+                  <pic:blipFill>
+                    <a:blip r:embed="rId33"/>
+                    <a:stretch>
+                      <a:fillRect/>
+                    </a:stretch>
+                  </pic:blipFill>
+                  <pic:spPr>
+                    <a:xfrm>
+                      <a:off x="0" y="0"/>
+                      <a:ext cx="6189345" cy="2218055"/>
+                    </a:xfrm>
+                    <a:prstGeom prst="rect">
+                      <a:avLst/>
+                    </a:prstGeom>
+                  </pic:spPr>
+                </pic:pic>
+              </a:graphicData>
+            </a:graphic>
+          </wp:inline>
+        </w:drawing>
+      </w:r>
+    </w:p>
+    <w:p>
+      <w:pPr>
+        <w:spacing w:line="240" w:lineRule="auto"/>
+        <w:rPr>
+          <w:rFonts w:ascii="Nunito" w:hAnsi="Nunito" w:cs="Segoe UI"/>
+          <w:color w:val="000000" w:themeColor="text1"/>
+          <w:szCs w:val="24"/>
+        </w:rPr>
+      </w:pPr>
+      <w:r>
+        <w:rPr>
+          <w:rFonts w:ascii="Nunito" w:hAnsi="Nunito" w:cs="Segoe UI"/>
+          <w:color w:val="000000" w:themeColor="text1"/>
+          <w:szCs w:val="24"/>
+        </w:rPr>
+        <w:t>This is one way of looking at dates to notice. Whenever we’re updating this, the slicer visual updated as well.</w:t>
+      </w:r>
+      <w:r>
+        <w:rPr>
+          <w:rFonts w:ascii="Nunito" w:hAnsi="Nunito" w:cs="Segoe UI"/>
+          <w:color w:val="000000" w:themeColor="text1"/>
+          <w:szCs w:val="24"/>
+        </w:rPr>
+        <w:t xml:space="preserve"> Let’s change that view. Select top right corner of slicer visualization and choose dropdown.</w:t>
+      </w:r>
+    </w:p>
+    <w:p>
+      <w:pPr>
+        <w:spacing w:line="240" w:lineRule="auto"/>
+        <w:rPr>
+          <w:rFonts w:ascii="Nunito" w:hAnsi="Nunito" w:cs="Segoe UI"/>
+          <w:color w:val="000000" w:themeColor="text1"/>
+          <w:szCs w:val="24"/>
+        </w:rPr>
+      </w:pPr>
+    </w:p>
+    <w:p>
+      <w:pPr>
+        <w:spacing w:line="240" w:lineRule="auto"/>
+        <w:rPr>
+          <w:rFonts w:ascii="Nunito" w:hAnsi="Nunito" w:cs="Segoe UI"/>
+          <w:color w:val="000000" w:themeColor="text1"/>
+          <w:szCs w:val="24"/>
+        </w:rPr>
+      </w:pPr>
+      <w:r>
+        <w:rPr>
+          <w:rFonts w:ascii="Nunito" w:hAnsi="Nunito" w:cs="Segoe UI"/>
+          <w:color w:val="000000" w:themeColor="text1"/>
+          <w:szCs w:val="24"/>
+        </w:rPr>
+        <w:lastRenderedPageBreak/>
+        <w:drawing>
+          <wp:inline distT="0" distB="0" distL="0" distR="0" wp14:anchorId="55814BA1" wp14:editId="3FFA10F0">
+            <wp:extent cx="6189345" cy="3068955"/>
+            <wp:effectExtent l="0" t="0" r="0" b="0"/>
+            <wp:docPr id="26" name="Picture 26"/>
+            <wp:cNvGraphicFramePr>
+              <a:graphicFrameLocks xmlns:a="http://schemas.openxmlformats.org/drawingml/2006/main" noChangeAspect="1"/>
+            </wp:cNvGraphicFramePr>
+            <a:graphic xmlns:a="http://schemas.openxmlformats.org/drawingml/2006/main">
+              <a:graphicData uri="http://schemas.openxmlformats.org/drawingml/2006/picture">
+                <pic:pic xmlns:pic="http://schemas.openxmlformats.org/drawingml/2006/picture">
+                  <pic:nvPicPr>
+                    <pic:cNvPr id="1" name=""/>
+                    <pic:cNvPicPr/>
+                  </pic:nvPicPr>
+                  <pic:blipFill>
+                    <a:blip r:embed="rId34"/>
+                    <a:stretch>
+                      <a:fillRect/>
+                    </a:stretch>
+                  </pic:blipFill>
+                  <pic:spPr>
+                    <a:xfrm>
+                      <a:off x="0" y="0"/>
+                      <a:ext cx="6189345" cy="3068955"/>
+                    </a:xfrm>
+                    <a:prstGeom prst="rect">
+                      <a:avLst/>
+                    </a:prstGeom>
+                  </pic:spPr>
+                </pic:pic>
+              </a:graphicData>
+            </a:graphic>
+          </wp:inline>
+        </w:drawing>
+      </w:r>
+    </w:p>
+    <w:p>
+      <w:pPr>
+        <w:spacing w:line="240" w:lineRule="auto"/>
+        <w:rPr>
+          <w:rFonts w:ascii="Nunito" w:hAnsi="Nunito" w:cs="Segoe UI"/>
+          <w:color w:val="000000" w:themeColor="text1"/>
+          <w:szCs w:val="24"/>
+        </w:rPr>
+      </w:pPr>
+      <w:r>
+        <w:rPr>
+          <w:rFonts w:ascii="Nunito" w:hAnsi="Nunito" w:cs="Segoe UI"/>
+          <w:color w:val="000000" w:themeColor="text1"/>
+          <w:szCs w:val="24"/>
+        </w:rPr>
+        <w:t>Click ok.</w:t>
+      </w:r>
+      <w:r>
+        <w:rPr>
+          <w:rFonts w:ascii="Nunito" w:hAnsi="Nunito" w:cs="Segoe UI"/>
+          <w:color w:val="000000" w:themeColor="text1"/>
+          <w:szCs w:val="24"/>
+        </w:rPr>
+        <w:t xml:space="preserve"> And formula got automatically added by Power BI.</w:t>
+      </w:r>
+    </w:p>
+    <w:p>
+      <w:pPr>
+        <w:spacing w:line="240" w:lineRule="auto"/>
+        <w:rPr>
+          <w:rFonts w:ascii="Nunito" w:hAnsi="Nunito" w:cs="Segoe UI"/>
+          <w:color w:val="000000" w:themeColor="text1"/>
+          <w:szCs w:val="24"/>
+        </w:rPr>
+      </w:pPr>
+      <w:r>
+        <w:rPr>
+          <w:rFonts w:ascii="Nunito" w:hAnsi="Nunito" w:cs="Segoe UI"/>
+          <w:color w:val="000000" w:themeColor="text1"/>
+          <w:szCs w:val="24"/>
+        </w:rPr>
+        <w:drawing>
+          <wp:inline distT="0" distB="0" distL="0" distR="0" wp14:anchorId="7A3EAA91" wp14:editId="6688B065">
+            <wp:extent cx="6189345" cy="1968500"/>
+            <wp:effectExtent l="0" t="0" r="0" b="0"/>
+            <wp:docPr id="27" name="Picture 27"/>
+            <wp:cNvGraphicFramePr>
+              <a:graphicFrameLocks xmlns:a="http://schemas.openxmlformats.org/drawingml/2006/main" noChangeAspect="1"/>
+            </wp:cNvGraphicFramePr>
+            <a:graphic xmlns:a="http://schemas.openxmlformats.org/drawingml/2006/main">
+              <a:graphicData uri="http://schemas.openxmlformats.org/drawingml/2006/picture">
+                <pic:pic xmlns:pic="http://schemas.openxmlformats.org/drawingml/2006/picture">
+                  <pic:nvPicPr>
+                    <pic:cNvPr id="1" name=""/>
+                    <pic:cNvPicPr/>
+                  </pic:nvPicPr>
+                  <pic:blipFill>
+                    <a:blip r:embed="rId35"/>
+                    <a:stretch>
+                      <a:fillRect/>
+                    </a:stretch>
+                  </pic:blipFill>
+                  <pic:spPr>
+                    <a:xfrm>
+                      <a:off x="0" y="0"/>
+                      <a:ext cx="6189345" cy="1968500"/>
+                    </a:xfrm>
+                    <a:prstGeom prst="rect">
+                      <a:avLst/>
+                    </a:prstGeom>
+                  </pic:spPr>
+                </pic:pic>
+              </a:graphicData>
+            </a:graphic>
+          </wp:inline>
+        </w:drawing>
       </w:r>
     </w:p>
     <w:p>
@@ -2772,8 +3465,8 @@
       </w:pPr>
     </w:p>
     <w:sectPr>
-      <w:headerReference w:type="default" r:id="rId29"/>
-      <w:footerReference w:type="default" r:id="rId30"/>
+      <w:headerReference w:type="default" r:id="rId36"/>
+      <w:footerReference w:type="default" r:id="rId37"/>
       <w:pgSz w:w="11907" w:h="16839" w:code="9"/>
       <w:pgMar w:top="1440" w:right="1080" w:bottom="1440" w:left="1080" w:header="720" w:footer="720" w:gutter="0"/>
       <w:pgBorders w:offsetFrom="page">
@@ -2859,7 +3552,7 @@
           <v:stroke joinstyle="miter"/>
           <v:path gradientshapeok="t" o:connecttype="rect"/>
         </v:shapetype>
-        <v:shape id="Text Box 56" o:spid="_x0000_s1026" type="#_x0000_t202" style="position:absolute;left:0;text-align:left;margin-left:3334.8pt;margin-top:0;width:118.8pt;height:31.15pt;z-index:251659264;visibility:visible;mso-position-horizontal:right;mso-position-horizontal-relative:margin;mso-position-vertical:top;mso-position-vertical-relative:bottom-margin-area;mso-width-relative:margin;mso-height-relative:margin" o:gfxdata="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" filled="f" stroked="f" strokeweight=".5pt">
+        <v:shape id="Text Box 56" o:spid="_x0000_s1026" type="#_x0000_t202" style="position:absolute;left:0;text-align:left;margin-left:3402.4pt;margin-top:0;width:118.8pt;height:31.15pt;z-index:251659264;visibility:visible;mso-position-horizontal:right;mso-position-horizontal-relative:margin;mso-position-vertical:top;mso-position-vertical-relative:bottom-margin-area;mso-width-relative:margin;mso-height-relative:margin" o:gfxdata="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" filled="f" stroked="f" strokeweight=".5pt">
           <v:textbox style="mso-fit-shape-to-text:t">
             <w:txbxContent>
               <w:p>

</xml_diff>